<commit_message>
Questões 3 e 4
</commit_message>
<xml_diff>
--- a/Aula 5/Relatório 08.docx
+++ b/Aula 5/Relatório 08.docx
@@ -1,6 +1,6 @@
 
 <file path=word/document.xml><?xml version="1.0" encoding="utf-8"?>
-<w:document xmlns:wpc="http://schemas.microsoft.com/office/word/2010/wordprocessingCanvas" xmlns:mc="http://schemas.openxmlformats.org/markup-compatibility/2006" xmlns:o="urn:schemas-microsoft-com:office:office" xmlns:r="http://schemas.openxmlformats.org/officeDocument/2006/relationships" xmlns:m="http://schemas.openxmlformats.org/officeDocument/2006/math" xmlns:v="urn:schemas-microsoft-com:vml" xmlns:wp14="http://schemas.microsoft.com/office/word/2010/wordprocessingDrawing" xmlns:wp="http://schemas.openxmlformats.org/drawingml/2006/wordprocessingDrawing" xmlns:w10="urn:schemas-microsoft-com:office:word" xmlns:w="http://schemas.openxmlformats.org/wordprocessingml/2006/main" xmlns:w14="http://schemas.microsoft.com/office/word/2010/wordml" xmlns:w15="http://schemas.microsoft.com/office/word/2012/wordml" xmlns:wpg="http://schemas.microsoft.com/office/word/2010/wordprocessingGroup" xmlns:wpi="http://schemas.microsoft.com/office/word/2010/wordprocessingInk" xmlns:wne="http://schemas.microsoft.com/office/word/2006/wordml" xmlns:wps="http://schemas.microsoft.com/office/word/2010/wordprocessingShape" mc:Ignorable="w14 w15 wp14">
+<w:document xmlns:ve="http://schemas.openxmlformats.org/markup-compatibility/2006" xmlns:o="urn:schemas-microsoft-com:office:office" xmlns:r="http://schemas.openxmlformats.org/officeDocument/2006/relationships" xmlns:m="http://schemas.openxmlformats.org/officeDocument/2006/math" xmlns:v="urn:schemas-microsoft-com:vml" xmlns:wp="http://schemas.openxmlformats.org/drawingml/2006/wordprocessingDrawing" xmlns:w10="urn:schemas-microsoft-com:office:word" xmlns:w="http://schemas.openxmlformats.org/wordprocessingml/2006/main" xmlns:wne="http://schemas.microsoft.com/office/word/2006/wordml">
   <w:body>
     <w:p>
       <w:pPr>
@@ -69,223 +69,45 @@
           <w:noProof/>
           <w:lang w:eastAsia="pt-BR"/>
         </w:rPr>
-        <mc:AlternateContent>
-          <mc:Choice Requires="wpg">
-            <w:drawing>
-              <wp:anchor distT="0" distB="0" distL="114300" distR="114300" simplePos="0" relativeHeight="251665408" behindDoc="0" locked="0" layoutInCell="1" allowOverlap="1">
-                <wp:simplePos x="0" y="0"/>
-                <wp:positionH relativeFrom="column">
-                  <wp:posOffset>1014095</wp:posOffset>
-                </wp:positionH>
-                <wp:positionV relativeFrom="paragraph">
-                  <wp:posOffset>45720</wp:posOffset>
-                </wp:positionV>
-                <wp:extent cx="3838575" cy="2858135"/>
-                <wp:effectExtent l="0" t="0" r="9525" b="0"/>
-                <wp:wrapSquare wrapText="bothSides"/>
-                <wp:docPr id="2" name="Grupo 2"/>
-                <wp:cNvGraphicFramePr/>
-                <a:graphic xmlns:a="http://schemas.openxmlformats.org/drawingml/2006/main">
-                  <a:graphicData uri="http://schemas.microsoft.com/office/word/2010/wordprocessingGroup">
-                    <wpg:wgp>
-                      <wpg:cNvGrpSpPr/>
-                      <wpg:grpSpPr>
-                        <a:xfrm>
-                          <a:off x="0" y="0"/>
-                          <a:ext cx="3838575" cy="2858135"/>
-                          <a:chOff x="0" y="0"/>
-                          <a:chExt cx="3838575" cy="2858135"/>
-                        </a:xfrm>
-                      </wpg:grpSpPr>
-                      <pic:pic xmlns:pic="http://schemas.openxmlformats.org/drawingml/2006/picture">
-                        <pic:nvPicPr>
-                          <pic:cNvPr id="1" name="Imagem 1"/>
-                          <pic:cNvPicPr>
-                            <a:picLocks noChangeAspect="1"/>
-                          </pic:cNvPicPr>
-                        </pic:nvPicPr>
-                        <pic:blipFill rotWithShape="1">
-                          <a:blip r:embed="rId5">
-                            <a:extLst>
-                              <a:ext uri="{28A0092B-C50C-407E-A947-70E740481C1C}">
-                                <a14:useLocalDpi xmlns:a14="http://schemas.microsoft.com/office/drawing/2010/main" val="0"/>
-                              </a:ext>
-                            </a:extLst>
-                          </a:blip>
-                          <a:srcRect l="5821" t="11922" r="35443" b="10270"/>
-                          <a:stretch/>
-                        </pic:blipFill>
-                        <pic:spPr bwMode="auto">
-                          <a:xfrm>
-                            <a:off x="0" y="0"/>
-                            <a:ext cx="3838575" cy="2858135"/>
-                          </a:xfrm>
-                          <a:prstGeom prst="rect">
-                            <a:avLst/>
-                          </a:prstGeom>
-                          <a:ln>
-                            <a:noFill/>
-                          </a:ln>
-                          <a:extLst>
-                            <a:ext uri="{53640926-AAD7-44D8-BBD7-CCE9431645EC}">
-                              <a14:shadowObscured xmlns:a14="http://schemas.microsoft.com/office/drawing/2010/main"/>
-                            </a:ext>
-                          </a:extLst>
-                        </pic:spPr>
-                      </pic:pic>
-                      <wpg:grpSp>
-                        <wpg:cNvPr id="6" name="Grupo 6"/>
-                        <wpg:cNvGrpSpPr/>
-                        <wpg:grpSpPr>
-                          <a:xfrm>
-                            <a:off x="390525" y="676275"/>
-                            <a:ext cx="2514600" cy="1543050"/>
-                            <a:chOff x="0" y="0"/>
-                            <a:chExt cx="2514600" cy="1543050"/>
-                          </a:xfrm>
-                        </wpg:grpSpPr>
-                        <wps:wsp>
-                          <wps:cNvPr id="3" name="Conector reto 3"/>
-                          <wps:cNvCnPr/>
-                          <wps:spPr>
-                            <a:xfrm>
-                              <a:off x="9525" y="0"/>
-                              <a:ext cx="2486025" cy="0"/>
-                            </a:xfrm>
-                            <a:prstGeom prst="line">
-                              <a:avLst/>
-                            </a:prstGeom>
-                            <a:ln w="19050">
-                              <a:prstDash val="sysDash"/>
-                            </a:ln>
-                          </wps:spPr>
-                          <wps:style>
-                            <a:lnRef idx="3">
-                              <a:schemeClr val="dk1"/>
-                            </a:lnRef>
-                            <a:fillRef idx="0">
-                              <a:schemeClr val="dk1"/>
-                            </a:fillRef>
-                            <a:effectRef idx="2">
-                              <a:schemeClr val="dk1"/>
-                            </a:effectRef>
-                            <a:fontRef idx="minor">
-                              <a:schemeClr val="tx1"/>
-                            </a:fontRef>
-                          </wps:style>
-                          <wps:bodyPr/>
-                        </wps:wsp>
-                        <wps:wsp>
-                          <wps:cNvPr id="4" name="Conector reto 4"/>
-                          <wps:cNvCnPr/>
-                          <wps:spPr>
-                            <a:xfrm>
-                              <a:off x="0" y="790575"/>
-                              <a:ext cx="2486025" cy="0"/>
-                            </a:xfrm>
-                            <a:prstGeom prst="line">
-                              <a:avLst/>
-                            </a:prstGeom>
-                            <a:ln w="19050">
-                              <a:prstDash val="sysDash"/>
-                            </a:ln>
-                          </wps:spPr>
-                          <wps:style>
-                            <a:lnRef idx="3">
-                              <a:schemeClr val="dk1"/>
-                            </a:lnRef>
-                            <a:fillRef idx="0">
-                              <a:schemeClr val="dk1"/>
-                            </a:fillRef>
-                            <a:effectRef idx="2">
-                              <a:schemeClr val="dk1"/>
-                            </a:effectRef>
-                            <a:fontRef idx="minor">
-                              <a:schemeClr val="tx1"/>
-                            </a:fontRef>
-                          </wps:style>
-                          <wps:bodyPr/>
-                        </wps:wsp>
-                        <wps:wsp>
-                          <wps:cNvPr id="5" name="Conector reto 5"/>
-                          <wps:cNvCnPr/>
-                          <wps:spPr>
-                            <a:xfrm>
-                              <a:off x="28575" y="1543050"/>
-                              <a:ext cx="2486025" cy="0"/>
-                            </a:xfrm>
-                            <a:prstGeom prst="line">
-                              <a:avLst/>
-                            </a:prstGeom>
-                            <a:ln w="19050">
-                              <a:prstDash val="sysDash"/>
-                            </a:ln>
-                          </wps:spPr>
-                          <wps:style>
-                            <a:lnRef idx="3">
-                              <a:schemeClr val="dk1"/>
-                            </a:lnRef>
-                            <a:fillRef idx="0">
-                              <a:schemeClr val="dk1"/>
-                            </a:fillRef>
-                            <a:effectRef idx="2">
-                              <a:schemeClr val="dk1"/>
-                            </a:effectRef>
-                            <a:fontRef idx="minor">
-                              <a:schemeClr val="tx1"/>
-                            </a:fontRef>
-                          </wps:style>
-                          <wps:bodyPr/>
-                        </wps:wsp>
-                      </wpg:grpSp>
-                    </wpg:wgp>
-                  </a:graphicData>
-                </a:graphic>
-              </wp:anchor>
-            </w:drawing>
-          </mc:Choice>
-          <mc:Fallback>
-            <w:pict>
-              <v:group w14:anchorId="355B9312" id="Grupo 2" o:spid="_x0000_s1026" style="position:absolute;margin-left:79.85pt;margin-top:3.6pt;width:302.25pt;height:225.05pt;z-index:251665408" coordsize="38385,28581" o:gfxdata="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">
-                <v:shapetype id="_x0000_t75" coordsize="21600,21600" o:spt="75" o:preferrelative="t" path="m@4@5l@4@11@9@11@9@5xe" filled="f" stroked="f">
-                  <v:stroke joinstyle="miter"/>
-                  <v:formulas>
-                    <v:f eqn="if lineDrawn pixelLineWidth 0"/>
-                    <v:f eqn="sum @0 1 0"/>
-                    <v:f eqn="sum 0 0 @1"/>
-                    <v:f eqn="prod @2 1 2"/>
-                    <v:f eqn="prod @3 21600 pixelWidth"/>
-                    <v:f eqn="prod @3 21600 pixelHeight"/>
-                    <v:f eqn="sum @0 0 1"/>
-                    <v:f eqn="prod @6 1 2"/>
-                    <v:f eqn="prod @7 21600 pixelWidth"/>
-                    <v:f eqn="sum @8 21600 0"/>
-                    <v:f eqn="prod @7 21600 pixelHeight"/>
-                    <v:f eqn="sum @10 21600 0"/>
-                  </v:formulas>
-                  <v:path o:extrusionok="f" gradientshapeok="t" o:connecttype="rect"/>
-                  <o:lock v:ext="edit" aspectratio="t"/>
-                </v:shapetype>
-                <v:shape id="Imagem 1" o:spid="_x0000_s1027" type="#_x0000_t75" style="position:absolute;width:38385;height:28581;visibility:visible;mso-wrap-style:square" o:gfxdata="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">
-                  <v:imagedata r:id="rId6" o:title="" croptop="7813f" cropbottom="6731f" cropleft="3815f" cropright="23228f"/>
-                  <v:path arrowok="t"/>
-                </v:shape>
-                <v:group id="Grupo 6" o:spid="_x0000_s1028" style="position:absolute;left:3905;top:6762;width:25146;height:15431" coordsize="25146,15430" o:gfxdata="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">
-                  <v:line id="Conector reto 3" o:spid="_x0000_s1029" style="position:absolute;visibility:visible;mso-wrap-style:square" from="95,0" to="24955,0" o:connectortype="straight" o:gfxdata="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" strokecolor="black [3200]" strokeweight="1.5pt">
-                    <v:stroke dashstyle="3 1" joinstyle="miter"/>
-                  </v:line>
-                  <v:line id="Conector reto 4" o:spid="_x0000_s1030" style="position:absolute;visibility:visible;mso-wrap-style:square" from="0,7905" to="24860,7905" o:connectortype="straight" o:gfxdata="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" strokecolor="black [3200]" strokeweight="1.5pt">
-                    <v:stroke dashstyle="3 1" joinstyle="miter"/>
-                  </v:line>
-                  <v:line id="Conector reto 5" o:spid="_x0000_s1031" style="position:absolute;visibility:visible;mso-wrap-style:square" from="285,15430" to="25146,15430" o:connectortype="straight" o:gfxdata="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" strokecolor="black [3200]" strokeweight="1.5pt">
-                    <v:stroke dashstyle="3 1" joinstyle="miter"/>
-                  </v:line>
-                </v:group>
-                <w10:wrap type="square"/>
-              </v:group>
-            </w:pict>
-          </mc:Fallback>
-        </mc:AlternateContent>
+        <w:pict>
+          <v:group id="Grupo 2" o:spid="_x0000_s1026" style="position:absolute;left:0;text-align:left;margin-left:79.85pt;margin-top:3.6pt;width:302.25pt;height:225.05pt;z-index:251665408" coordsize="38385,28581" o:gfxdata="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">
+            <v:shapetype id="_x0000_t75" coordsize="21600,21600" o:spt="75" o:preferrelative="t" path="m@4@5l@4@11@9@11@9@5xe" filled="f" stroked="f">
+              <v:stroke joinstyle="miter"/>
+              <v:formulas>
+                <v:f eqn="if lineDrawn pixelLineWidth 0"/>
+                <v:f eqn="sum @0 1 0"/>
+                <v:f eqn="sum 0 0 @1"/>
+                <v:f eqn="prod @2 1 2"/>
+                <v:f eqn="prod @3 21600 pixelWidth"/>
+                <v:f eqn="prod @3 21600 pixelHeight"/>
+                <v:f eqn="sum @0 0 1"/>
+                <v:f eqn="prod @6 1 2"/>
+                <v:f eqn="prod @7 21600 pixelWidth"/>
+                <v:f eqn="sum @8 21600 0"/>
+                <v:f eqn="prod @7 21600 pixelHeight"/>
+                <v:f eqn="sum @10 21600 0"/>
+              </v:formulas>
+              <v:path o:extrusionok="f" gradientshapeok="t" o:connecttype="rect"/>
+              <o:lock v:ext="edit" aspectratio="t"/>
+            </v:shapetype>
+            <v:shape id="Imagem 1" o:spid="_x0000_s1027" type="#_x0000_t75" style="position:absolute;width:38385;height:28581;visibility:visible" o:gfxdata="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">
+              <v:imagedata r:id="rId5" o:title="" croptop="7813f" cropbottom="6731f" cropleft="3815f" cropright="23228f"/>
+              <v:path arrowok="t"/>
+            </v:shape>
+            <v:group id="Grupo 6" o:spid="_x0000_s1028" style="position:absolute;left:3905;top:6762;width:25146;height:15431" coordsize="25146,15430" o:gfxdata="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">
+              <v:line id="Conector reto 3" o:spid="_x0000_s1029" style="position:absolute;visibility:visible" from="95,0" to="24955,0" o:connectortype="straight" o:gfxdata="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" strokecolor="black [3200]" strokeweight="1.5pt">
+                <v:stroke dashstyle="3 1" joinstyle="miter"/>
+              </v:line>
+              <v:line id="Conector reto 4" o:spid="_x0000_s1030" style="position:absolute;visibility:visible" from="0,7905" to="24860,7905" o:connectortype="straight" o:gfxdata="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" strokecolor="black [3200]" strokeweight="1.5pt">
+                <v:stroke dashstyle="3 1" joinstyle="miter"/>
+              </v:line>
+              <v:line id="Conector reto 5" o:spid="_x0000_s1031" style="position:absolute;visibility:visible" from="285,15430" to="25146,15430" o:connectortype="straight" o:gfxdata="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" strokecolor="black [3200]" strokeweight="1.5pt">
+                <v:stroke dashstyle="3 1" joinstyle="miter"/>
+              </v:line>
+            </v:group>
+            <w10:wrap type="square"/>
+          </v:group>
+        </w:pict>
       </w:r>
     </w:p>
     <w:p>
@@ -492,8 +314,16 @@
         <w:rPr>
           <w:rFonts w:cs="Times New Roman"/>
         </w:rPr>
-        <w:t>, o fabricante indica uma faixa de valores que estes resistores podem alcançar, dependendo de parâmetros como temperatura de funcionamento do microcontrolador</w:t>
-      </w:r>
+        <w:t xml:space="preserve">, o fabricante indica uma faixa de valores que estes resistores podem alcançar, dependendo de parâmetros como temperatura de funcionamento do </w:t>
+      </w:r>
+      <w:proofErr w:type="spellStart"/>
+      <w:r>
+        <w:rPr>
+          <w:rFonts w:cs="Times New Roman"/>
+        </w:rPr>
+        <w:t>microcontrolador</w:t>
+      </w:r>
+      <w:proofErr w:type="spellEnd"/>
       <w:r>
         <w:rPr>
           <w:rFonts w:cs="Times New Roman"/>
@@ -501,27 +331,13 @@
         <w:t>, indo de 70</w:t>
       </w:r>
       <w:r>
-        <w:t xml:space="preserve"> </w:t>
-      </w:r>
-      <w:proofErr w:type="spellStart"/>
-      <w:r>
         <w:t>k</w:t>
       </w:r>
       <w:r>
         <w:rPr>
           <w:rFonts w:cs="Times New Roman"/>
         </w:rPr>
-        <w:t>Ω</w:t>
-      </w:r>
-      <w:proofErr w:type="spellEnd"/>
-      <w:r>
-        <w:rPr>
-          <w:rFonts w:cs="Times New Roman"/>
-        </w:rPr>
-        <w:t xml:space="preserve"> até 130</w:t>
-      </w:r>
-      <w:r>
-        <w:t xml:space="preserve"> </w:t>
+        <w:t>Ω até 130</w:t>
       </w:r>
       <w:r>
         <w:t>k</w:t>
@@ -565,10 +381,10 @@
                     </pic:cNvPicPr>
                   </pic:nvPicPr>
                   <pic:blipFill>
-                    <a:blip r:embed="rId7">
+                    <a:blip r:embed="rId6">
                       <a:extLst>
                         <a:ext uri="{28A0092B-C50C-407E-A947-70E740481C1C}">
-                          <a14:useLocalDpi xmlns:a14="http://schemas.microsoft.com/office/drawing/2010/main" val="0"/>
+                          <a14:useLocalDpi xmlns:a14="http://schemas.microsoft.com/office/drawing/2010/main" xmlns:wps="http://schemas.microsoft.com/office/word/2010/wordprocessingShape" xmlns:wpi="http://schemas.microsoft.com/office/word/2010/wordprocessingInk" xmlns:wpg="http://schemas.microsoft.com/office/word/2010/wordprocessingGroup" xmlns:w15="http://schemas.microsoft.com/office/word/2012/wordml" xmlns:w14="http://schemas.microsoft.com/office/word/2010/wordml" xmlns:w="http://schemas.openxmlformats.org/wordprocessingml/2006/main" xmlns:w10="urn:schemas-microsoft-com:office:word" xmlns:wp14="http://schemas.microsoft.com/office/word/2010/wordprocessingDrawing" xmlns:v="urn:schemas-microsoft-com:vml" xmlns:o="urn:schemas-microsoft-com:office:office" xmlns:mc="http://schemas.openxmlformats.org/markup-compatibility/2006" xmlns:wpc="http://schemas.microsoft.com/office/word/2010/wordprocessingCanvas" xmlns="" val="0"/>
                         </a:ext>
                       </a:extLst>
                     </a:blip>
@@ -704,7 +520,7 @@
           <w:lang w:eastAsia="pt-BR"/>
         </w:rPr>
         <w:drawing>
-          <wp:inline distT="0" distB="0" distL="0" distR="0" wp14:anchorId="2E89252F" wp14:editId="0A4EA5A2">
+          <wp:inline distT="0" distB="0" distL="0" distR="0">
             <wp:extent cx="4120308" cy="2152650"/>
             <wp:effectExtent l="0" t="0" r="0" b="0"/>
             <wp:docPr id="9" name="Imagem 9"/>
@@ -719,7 +535,7 @@
                     <pic:cNvPicPr/>
                   </pic:nvPicPr>
                   <pic:blipFill rotWithShape="1">
-                    <a:blip r:embed="rId8"/>
+                    <a:blip r:embed="rId7"/>
                     <a:srcRect l="31257" t="42655" r="28225" b="19690"/>
                     <a:stretch/>
                   </pic:blipFill>
@@ -736,7 +552,7 @@
                     </a:ln>
                     <a:extLst>
                       <a:ext uri="{53640926-AAD7-44D8-BBD7-CCE9431645EC}">
-                        <a14:shadowObscured xmlns:a14="http://schemas.microsoft.com/office/drawing/2010/main"/>
+                        <a14:shadowObscured xmlns:a14="http://schemas.microsoft.com/office/drawing/2010/main" xmlns:wps="http://schemas.microsoft.com/office/word/2010/wordprocessingShape" xmlns:wpi="http://schemas.microsoft.com/office/word/2010/wordprocessingInk" xmlns:wpg="http://schemas.microsoft.com/office/word/2010/wordprocessingGroup" xmlns:w15="http://schemas.microsoft.com/office/word/2012/wordml" xmlns:w14="http://schemas.microsoft.com/office/word/2010/wordml" xmlns:w="http://schemas.openxmlformats.org/wordprocessingml/2006/main" xmlns:w10="urn:schemas-microsoft-com:office:word" xmlns:wp14="http://schemas.microsoft.com/office/word/2010/wordprocessingDrawing" xmlns:v="urn:schemas-microsoft-com:vml" xmlns:o="urn:schemas-microsoft-com:office:office" xmlns:mc="http://schemas.openxmlformats.org/markup-compatibility/2006" xmlns:wpc="http://schemas.microsoft.com/office/word/2010/wordprocessingCanvas" xmlns=""/>
                       </a:ext>
                     </a:extLst>
                   </pic:spPr>
@@ -766,7 +582,948 @@
         <w:t>Portanto</w:t>
       </w:r>
       <w:r>
-        <w:t xml:space="preserve"> o PIO receberá nível lógico 0 quando botão for pressionado e nível lógico 1 quando a chave estiver aberta.</w:t>
+        <w:t xml:space="preserve"> o PIO receberá nível lógico </w:t>
+      </w:r>
+      <w:proofErr w:type="gramStart"/>
+      <w:r>
+        <w:t>0</w:t>
+      </w:r>
+      <w:proofErr w:type="gramEnd"/>
+      <w:r>
+        <w:t xml:space="preserve"> quando botão for pressionado e nível lógico 1 quando a chave estiver aberta.</w:t>
+      </w:r>
+    </w:p>
+    <w:p>
+      <w:pPr>
+        <w:pStyle w:val="PargrafodaLista"/>
+        <w:ind w:left="0" w:firstLine="851"/>
+      </w:pPr>
+    </w:p>
+    <w:p>
+      <w:pPr>
+        <w:pStyle w:val="PargrafodaLista"/>
+        <w:numPr>
+          <w:ilvl w:val="0"/>
+          <w:numId w:val="13"/>
+        </w:numPr>
+        <w:autoSpaceDE w:val="0"/>
+        <w:autoSpaceDN w:val="0"/>
+        <w:adjustRightInd w:val="0"/>
+        <w:spacing w:before="0" w:after="0" w:line="240" w:lineRule="auto"/>
+        <w:jc w:val="left"/>
+        <w:rPr>
+          <w:rFonts w:cs="Times New Roman"/>
+          <w:b/>
+          <w:color w:val="000000"/>
+          <w:szCs w:val="24"/>
+        </w:rPr>
+      </w:pPr>
+      <w:r>
+        <w:rPr>
+          <w:b/>
+        </w:rPr>
+        <w:t xml:space="preserve">Qual </w:t>
+      </w:r>
+      <w:r>
+        <w:rPr>
+          <w:rFonts w:cs="Times New Roman"/>
+          <w:b/>
+          <w:color w:val="000000"/>
+          <w:szCs w:val="24"/>
+        </w:rPr>
+        <w:t>o valor máximo que PIO_SCDR pode assumir?</w:t>
+      </w:r>
+      <w:r>
+        <w:rPr>
+          <w:rFonts w:cs="Times New Roman"/>
+          <w:b/>
+          <w:color w:val="000000"/>
+          <w:szCs w:val="24"/>
+        </w:rPr>
+        <w:t xml:space="preserve"> </w:t>
+      </w:r>
+      <w:r>
+        <w:rPr>
+          <w:rFonts w:cs="Times New Roman"/>
+          <w:b/>
+          <w:color w:val="000000"/>
+          <w:szCs w:val="24"/>
+        </w:rPr>
+        <w:t xml:space="preserve">Quando PIO_SCDR for zero, por quanto o </w:t>
+      </w:r>
+      <w:proofErr w:type="spellStart"/>
+      <w:r>
+        <w:rPr>
+          <w:rFonts w:cs="Times New Roman"/>
+          <w:b/>
+          <w:color w:val="000000"/>
+          <w:szCs w:val="24"/>
+        </w:rPr>
+        <w:t>clock</w:t>
+      </w:r>
+      <w:proofErr w:type="spellEnd"/>
+      <w:r>
+        <w:rPr>
+          <w:rFonts w:cs="Times New Roman"/>
+          <w:b/>
+          <w:color w:val="000000"/>
+          <w:szCs w:val="24"/>
+        </w:rPr>
+        <w:t xml:space="preserve"> principal é dividido?</w:t>
+      </w:r>
+    </w:p>
+    <w:p>
+      <w:pPr>
+        <w:pStyle w:val="PargrafodaLista"/>
+        <w:autoSpaceDE w:val="0"/>
+        <w:autoSpaceDN w:val="0"/>
+        <w:adjustRightInd w:val="0"/>
+        <w:spacing w:before="0" w:after="0" w:line="240" w:lineRule="auto"/>
+        <w:ind w:left="360"/>
+        <w:jc w:val="left"/>
+        <w:rPr>
+          <w:rFonts w:cs="Times New Roman"/>
+          <w:b/>
+          <w:color w:val="000000"/>
+          <w:szCs w:val="24"/>
+        </w:rPr>
+      </w:pPr>
+    </w:p>
+    <w:p>
+      <w:pPr>
+        <w:autoSpaceDE w:val="0"/>
+        <w:autoSpaceDN w:val="0"/>
+        <w:adjustRightInd w:val="0"/>
+        <w:spacing w:before="0" w:after="0" w:line="240" w:lineRule="auto"/>
+        <w:ind w:firstLine="851"/>
+        <w:jc w:val="left"/>
+        <w:rPr>
+          <w:rFonts w:cs="Times New Roman"/>
+          <w:color w:val="000000"/>
+          <w:szCs w:val="24"/>
+        </w:rPr>
+      </w:pPr>
+      <w:r>
+        <w:rPr>
+          <w:rFonts w:cs="Times New Roman"/>
+          <w:color w:val="000000"/>
+          <w:szCs w:val="24"/>
+        </w:rPr>
+        <w:t>O PIO _SCDR recebe um valor em binário que é aplicado à equação abaixo, sendo DIV o valor armazenado no PIO_SCDR:</w:t>
+      </w:r>
+    </w:p>
+    <w:p>
+      <w:pPr>
+        <w:autoSpaceDE w:val="0"/>
+        <w:autoSpaceDN w:val="0"/>
+        <w:adjustRightInd w:val="0"/>
+        <w:spacing w:before="0" w:after="0" w:line="240" w:lineRule="auto"/>
+        <w:ind w:firstLine="851"/>
+        <w:jc w:val="center"/>
+        <w:rPr>
+          <w:rFonts w:cs="Times New Roman"/>
+          <w:color w:val="000000"/>
+          <w:szCs w:val="24"/>
+        </w:rPr>
+      </w:pPr>
+      <w:r>
+        <w:rPr>
+          <w:rFonts w:cs="Times New Roman"/>
+          <w:noProof/>
+          <w:color w:val="000000"/>
+          <w:szCs w:val="24"/>
+          <w:lang w:eastAsia="pt-BR"/>
+        </w:rPr>
+        <w:drawing>
+          <wp:inline distT="0" distB="0" distL="0" distR="0">
+            <wp:extent cx="1771650" cy="238125"/>
+            <wp:effectExtent l="19050" t="0" r="0" b="0"/>
+            <wp:docPr id="1" name="Imagem 1"/>
+            <wp:cNvGraphicFramePr>
+              <a:graphicFrameLocks xmlns:a="http://schemas.openxmlformats.org/drawingml/2006/main" noChangeAspect="1"/>
+            </wp:cNvGraphicFramePr>
+            <a:graphic xmlns:a="http://schemas.openxmlformats.org/drawingml/2006/main">
+              <a:graphicData uri="http://schemas.openxmlformats.org/drawingml/2006/picture">
+                <pic:pic xmlns:pic="http://schemas.openxmlformats.org/drawingml/2006/picture">
+                  <pic:nvPicPr>
+                    <pic:cNvPr id="0" name="Picture 1"/>
+                    <pic:cNvPicPr>
+                      <a:picLocks noChangeAspect="1" noChangeArrowheads="1"/>
+                    </pic:cNvPicPr>
+                  </pic:nvPicPr>
+                  <pic:blipFill>
+                    <a:blip r:embed="rId8"/>
+                    <a:srcRect/>
+                    <a:stretch>
+                      <a:fillRect/>
+                    </a:stretch>
+                  </pic:blipFill>
+                  <pic:spPr bwMode="auto">
+                    <a:xfrm>
+                      <a:off x="0" y="0"/>
+                      <a:ext cx="1771650" cy="238125"/>
+                    </a:xfrm>
+                    <a:prstGeom prst="rect">
+                      <a:avLst/>
+                    </a:prstGeom>
+                    <a:noFill/>
+                    <a:ln w="9525">
+                      <a:noFill/>
+                      <a:miter lim="800000"/>
+                      <a:headEnd/>
+                      <a:tailEnd/>
+                    </a:ln>
+                  </pic:spPr>
+                </pic:pic>
+              </a:graphicData>
+            </a:graphic>
+          </wp:inline>
+        </w:drawing>
+      </w:r>
+    </w:p>
+    <w:p>
+      <w:pPr>
+        <w:autoSpaceDE w:val="0"/>
+        <w:autoSpaceDN w:val="0"/>
+        <w:adjustRightInd w:val="0"/>
+        <w:spacing w:before="0" w:after="0" w:line="240" w:lineRule="auto"/>
+        <w:ind w:firstLine="851"/>
+        <w:jc w:val="center"/>
+        <w:rPr>
+          <w:rFonts w:cs="Times New Roman"/>
+          <w:color w:val="000000"/>
+          <w:szCs w:val="24"/>
+        </w:rPr>
+      </w:pPr>
+    </w:p>
+    <w:p>
+      <w:pPr>
+        <w:autoSpaceDE w:val="0"/>
+        <w:autoSpaceDN w:val="0"/>
+        <w:adjustRightInd w:val="0"/>
+        <w:spacing w:before="0" w:after="0" w:line="240" w:lineRule="auto"/>
+        <w:ind w:firstLine="851"/>
+        <w:jc w:val="left"/>
+        <w:rPr>
+          <w:rFonts w:cs="Times New Roman"/>
+          <w:color w:val="000000"/>
+          <w:szCs w:val="24"/>
+        </w:rPr>
+      </w:pPr>
+      <w:r>
+        <w:rPr>
+          <w:rFonts w:cs="Times New Roman"/>
+          <w:color w:val="000000"/>
+          <w:szCs w:val="24"/>
+        </w:rPr>
+        <w:t xml:space="preserve">Sendo assim, quando PIO_SCDR for zero, DIV = 0, logo o período resultante tem o dobro do período do </w:t>
+      </w:r>
+      <w:proofErr w:type="spellStart"/>
+      <w:r>
+        <w:rPr>
+          <w:rFonts w:cs="Times New Roman"/>
+          <w:color w:val="000000"/>
+          <w:szCs w:val="24"/>
+        </w:rPr>
+        <w:t>clock</w:t>
+      </w:r>
+      <w:proofErr w:type="spellEnd"/>
+      <w:r>
+        <w:rPr>
+          <w:rFonts w:cs="Times New Roman"/>
+          <w:color w:val="000000"/>
+          <w:szCs w:val="24"/>
+        </w:rPr>
+        <w:t xml:space="preserve"> principal, resultando consequentemente na metade da freqüência do </w:t>
+      </w:r>
+      <w:proofErr w:type="spellStart"/>
+      <w:r>
+        <w:rPr>
+          <w:rFonts w:cs="Times New Roman"/>
+          <w:color w:val="000000"/>
+          <w:szCs w:val="24"/>
+        </w:rPr>
+        <w:t>clock</w:t>
+      </w:r>
+      <w:proofErr w:type="spellEnd"/>
+      <w:r>
+        <w:rPr>
+          <w:rFonts w:cs="Times New Roman"/>
+          <w:color w:val="000000"/>
+          <w:szCs w:val="24"/>
+        </w:rPr>
+        <w:t xml:space="preserve"> principal. </w:t>
+      </w:r>
+      <w:r>
+        <w:rPr>
+          <w:rFonts w:cs="Times New Roman"/>
+          <w:color w:val="000000"/>
+          <w:szCs w:val="24"/>
+        </w:rPr>
+        <w:t>Os valores que podem ser armazenados em PIO_SCDR são indicados na tabela abaixo:</w:t>
+      </w:r>
+    </w:p>
+    <w:p>
+      <w:pPr>
+        <w:autoSpaceDE w:val="0"/>
+        <w:autoSpaceDN w:val="0"/>
+        <w:adjustRightInd w:val="0"/>
+        <w:spacing w:before="0" w:after="0" w:line="240" w:lineRule="auto"/>
+        <w:ind w:firstLine="284"/>
+        <w:jc w:val="left"/>
+        <w:rPr>
+          <w:rFonts w:cs="Times New Roman"/>
+          <w:color w:val="000000"/>
+          <w:szCs w:val="24"/>
+        </w:rPr>
+      </w:pPr>
+      <w:r>
+        <w:rPr>
+          <w:rFonts w:cs="Times New Roman"/>
+          <w:noProof/>
+          <w:color w:val="000000"/>
+          <w:szCs w:val="24"/>
+          <w:lang w:eastAsia="pt-BR"/>
+        </w:rPr>
+        <w:drawing>
+          <wp:inline distT="0" distB="0" distL="0" distR="0">
+            <wp:extent cx="5759450" cy="1364870"/>
+            <wp:effectExtent l="19050" t="0" r="0" b="0"/>
+            <wp:docPr id="4" name="Imagem 4"/>
+            <wp:cNvGraphicFramePr>
+              <a:graphicFrameLocks xmlns:a="http://schemas.openxmlformats.org/drawingml/2006/main" noChangeAspect="1"/>
+            </wp:cNvGraphicFramePr>
+            <a:graphic xmlns:a="http://schemas.openxmlformats.org/drawingml/2006/main">
+              <a:graphicData uri="http://schemas.openxmlformats.org/drawingml/2006/picture">
+                <pic:pic xmlns:pic="http://schemas.openxmlformats.org/drawingml/2006/picture">
+                  <pic:nvPicPr>
+                    <pic:cNvPr id="0" name="Picture 4"/>
+                    <pic:cNvPicPr>
+                      <a:picLocks noChangeAspect="1" noChangeArrowheads="1"/>
+                    </pic:cNvPicPr>
+                  </pic:nvPicPr>
+                  <pic:blipFill>
+                    <a:blip r:embed="rId9"/>
+                    <a:srcRect/>
+                    <a:stretch>
+                      <a:fillRect/>
+                    </a:stretch>
+                  </pic:blipFill>
+                  <pic:spPr bwMode="auto">
+                    <a:xfrm>
+                      <a:off x="0" y="0"/>
+                      <a:ext cx="5759450" cy="1364870"/>
+                    </a:xfrm>
+                    <a:prstGeom prst="rect">
+                      <a:avLst/>
+                    </a:prstGeom>
+                    <a:noFill/>
+                    <a:ln w="9525">
+                      <a:noFill/>
+                      <a:miter lim="800000"/>
+                      <a:headEnd/>
+                      <a:tailEnd/>
+                    </a:ln>
+                  </pic:spPr>
+                </pic:pic>
+              </a:graphicData>
+            </a:graphic>
+          </wp:inline>
+        </w:drawing>
+      </w:r>
+    </w:p>
+    <w:p>
+      <w:pPr>
+        <w:autoSpaceDE w:val="0"/>
+        <w:autoSpaceDN w:val="0"/>
+        <w:adjustRightInd w:val="0"/>
+        <w:spacing w:before="0" w:after="0" w:line="240" w:lineRule="auto"/>
+        <w:ind w:firstLine="284"/>
+        <w:rPr>
+          <w:rFonts w:cs="Times New Roman"/>
+          <w:color w:val="000000"/>
+          <w:szCs w:val="24"/>
+        </w:rPr>
+      </w:pPr>
+    </w:p>
+    <w:p>
+      <w:pPr>
+        <w:autoSpaceDE w:val="0"/>
+        <w:autoSpaceDN w:val="0"/>
+        <w:adjustRightInd w:val="0"/>
+        <w:spacing w:before="0" w:after="0" w:line="240" w:lineRule="auto"/>
+        <w:ind w:firstLine="851"/>
+        <w:jc w:val="left"/>
+        <w:rPr>
+          <w:rFonts w:cs="Times New Roman"/>
+          <w:color w:val="000000"/>
+          <w:szCs w:val="24"/>
+        </w:rPr>
+      </w:pPr>
+      <w:r>
+        <w:rPr>
+          <w:rFonts w:cs="Times New Roman"/>
+          <w:color w:val="000000"/>
+          <w:szCs w:val="24"/>
+        </w:rPr>
+        <w:t xml:space="preserve">Portanto, podemos concluir que DIV pode receber os valores de </w:t>
+      </w:r>
+      <w:proofErr w:type="gramStart"/>
+      <w:r>
+        <w:rPr>
+          <w:rFonts w:cs="Times New Roman"/>
+          <w:color w:val="000000"/>
+          <w:szCs w:val="24"/>
+        </w:rPr>
+        <w:t>0</w:t>
+      </w:r>
+      <w:proofErr w:type="gramEnd"/>
+      <w:r>
+        <w:rPr>
+          <w:rFonts w:cs="Times New Roman"/>
+          <w:color w:val="000000"/>
+          <w:szCs w:val="24"/>
+        </w:rPr>
+        <w:t xml:space="preserve"> até 13, sendo então 13 o valor máximo que PIO_SCDR pode assumir.</w:t>
+      </w:r>
+    </w:p>
+    <w:p>
+      <w:pPr>
+        <w:autoSpaceDE w:val="0"/>
+        <w:autoSpaceDN w:val="0"/>
+        <w:adjustRightInd w:val="0"/>
+        <w:spacing w:before="0" w:after="0" w:line="240" w:lineRule="auto"/>
+        <w:ind w:firstLine="851"/>
+        <w:jc w:val="left"/>
+        <w:rPr>
+          <w:rFonts w:cs="Times New Roman"/>
+          <w:color w:val="000000"/>
+          <w:szCs w:val="24"/>
+        </w:rPr>
+      </w:pPr>
+    </w:p>
+    <w:p>
+      <w:pPr>
+        <w:pStyle w:val="PargrafodaLista"/>
+        <w:numPr>
+          <w:ilvl w:val="0"/>
+          <w:numId w:val="13"/>
+        </w:numPr>
+        <w:autoSpaceDE w:val="0"/>
+        <w:autoSpaceDN w:val="0"/>
+        <w:adjustRightInd w:val="0"/>
+        <w:spacing w:before="0" w:after="0" w:line="240" w:lineRule="auto"/>
+        <w:jc w:val="left"/>
+        <w:rPr>
+          <w:rFonts w:cs="Times New Roman"/>
+          <w:b/>
+          <w:color w:val="000000"/>
+          <w:szCs w:val="24"/>
+        </w:rPr>
+      </w:pPr>
+      <w:r>
+        <w:rPr>
+          <w:rFonts w:cs="Times New Roman"/>
+          <w:b/>
+          <w:szCs w:val="24"/>
+        </w:rPr>
+        <w:t xml:space="preserve">Interprete os diagramas de tempo a seguir (referentes ao filtro de </w:t>
+      </w:r>
+      <w:proofErr w:type="spellStart"/>
+      <w:r>
+        <w:rPr>
+          <w:rFonts w:cs="Times New Roman"/>
+          <w:b/>
+          <w:i/>
+          <w:iCs/>
+          <w:szCs w:val="24"/>
+        </w:rPr>
+        <w:t>glitch</w:t>
+      </w:r>
+      <w:proofErr w:type="spellEnd"/>
+      <w:r>
+        <w:rPr>
+          <w:rFonts w:cs="Times New Roman"/>
+          <w:b/>
+          <w:i/>
+          <w:iCs/>
+          <w:szCs w:val="24"/>
+        </w:rPr>
+        <w:t xml:space="preserve"> </w:t>
+      </w:r>
+      <w:r>
+        <w:rPr>
+          <w:rFonts w:cs="Times New Roman"/>
+          <w:b/>
+          <w:szCs w:val="24"/>
+        </w:rPr>
+        <w:t xml:space="preserve">e </w:t>
+      </w:r>
+      <w:proofErr w:type="spellStart"/>
+      <w:r>
+        <w:rPr>
+          <w:rFonts w:cs="Times New Roman"/>
+          <w:b/>
+          <w:i/>
+          <w:iCs/>
+          <w:szCs w:val="24"/>
+        </w:rPr>
+        <w:t>deboucing</w:t>
+      </w:r>
+      <w:proofErr w:type="spellEnd"/>
+      <w:r>
+        <w:rPr>
+          <w:rFonts w:cs="Times New Roman"/>
+          <w:b/>
+          <w:szCs w:val="24"/>
+        </w:rPr>
+        <w:t>).</w:t>
+      </w:r>
+    </w:p>
+    <w:p>
+      <w:pPr>
+        <w:pStyle w:val="PargrafodaLista"/>
+        <w:autoSpaceDE w:val="0"/>
+        <w:autoSpaceDN w:val="0"/>
+        <w:adjustRightInd w:val="0"/>
+        <w:spacing w:before="0" w:after="0" w:line="240" w:lineRule="auto"/>
+        <w:ind w:left="360"/>
+        <w:jc w:val="center"/>
+        <w:rPr>
+          <w:rFonts w:cs="Times New Roman"/>
+          <w:b/>
+          <w:color w:val="000000"/>
+          <w:szCs w:val="24"/>
+        </w:rPr>
+      </w:pPr>
+      <w:r>
+        <w:rPr>
+          <w:rFonts w:cs="Times New Roman"/>
+          <w:b/>
+          <w:noProof/>
+          <w:color w:val="000000"/>
+          <w:szCs w:val="24"/>
+          <w:lang w:eastAsia="pt-BR"/>
+        </w:rPr>
+        <w:lastRenderedPageBreak/>
+        <w:drawing>
+          <wp:inline distT="0" distB="0" distL="0" distR="0">
+            <wp:extent cx="5759450" cy="4006574"/>
+            <wp:effectExtent l="19050" t="0" r="0" b="0"/>
+            <wp:docPr id="10" name="Imagem 10"/>
+            <wp:cNvGraphicFramePr>
+              <a:graphicFrameLocks xmlns:a="http://schemas.openxmlformats.org/drawingml/2006/main" noChangeAspect="1"/>
+            </wp:cNvGraphicFramePr>
+            <a:graphic xmlns:a="http://schemas.openxmlformats.org/drawingml/2006/main">
+              <a:graphicData uri="http://schemas.openxmlformats.org/drawingml/2006/picture">
+                <pic:pic xmlns:pic="http://schemas.openxmlformats.org/drawingml/2006/picture">
+                  <pic:nvPicPr>
+                    <pic:cNvPr id="0" name="Picture 10"/>
+                    <pic:cNvPicPr>
+                      <a:picLocks noChangeAspect="1" noChangeArrowheads="1"/>
+                    </pic:cNvPicPr>
+                  </pic:nvPicPr>
+                  <pic:blipFill>
+                    <a:blip r:embed="rId10"/>
+                    <a:srcRect/>
+                    <a:stretch>
+                      <a:fillRect/>
+                    </a:stretch>
+                  </pic:blipFill>
+                  <pic:spPr bwMode="auto">
+                    <a:xfrm>
+                      <a:off x="0" y="0"/>
+                      <a:ext cx="5759450" cy="4006574"/>
+                    </a:xfrm>
+                    <a:prstGeom prst="rect">
+                      <a:avLst/>
+                    </a:prstGeom>
+                    <a:noFill/>
+                    <a:ln w="9525">
+                      <a:noFill/>
+                      <a:miter lim="800000"/>
+                      <a:headEnd/>
+                      <a:tailEnd/>
+                    </a:ln>
+                  </pic:spPr>
+                </pic:pic>
+              </a:graphicData>
+            </a:graphic>
+          </wp:inline>
+        </w:drawing>
+      </w:r>
+    </w:p>
+    <w:p>
+      <w:pPr>
+        <w:pStyle w:val="PargrafodaLista"/>
+        <w:autoSpaceDE w:val="0"/>
+        <w:autoSpaceDN w:val="0"/>
+        <w:adjustRightInd w:val="0"/>
+        <w:spacing w:before="0" w:after="0" w:line="240" w:lineRule="auto"/>
+        <w:ind w:left="360" w:firstLine="491"/>
+        <w:jc w:val="left"/>
+        <w:rPr>
+          <w:rFonts w:cs="Times New Roman"/>
+          <w:color w:val="000000"/>
+          <w:szCs w:val="24"/>
+        </w:rPr>
+      </w:pPr>
+      <w:r>
+        <w:rPr>
+          <w:rFonts w:cs="Times New Roman"/>
+          <w:color w:val="000000"/>
+          <w:szCs w:val="24"/>
+        </w:rPr>
+        <w:t xml:space="preserve">O diagrama do filtro de </w:t>
+      </w:r>
+      <w:proofErr w:type="spellStart"/>
+      <w:r>
+        <w:rPr>
+          <w:rFonts w:cs="Times New Roman"/>
+          <w:i/>
+          <w:color w:val="000000"/>
+          <w:szCs w:val="24"/>
+        </w:rPr>
+        <w:t>glitch</w:t>
+      </w:r>
+      <w:proofErr w:type="spellEnd"/>
+      <w:r>
+        <w:rPr>
+          <w:rFonts w:cs="Times New Roman"/>
+          <w:i/>
+          <w:color w:val="000000"/>
+          <w:szCs w:val="24"/>
+        </w:rPr>
+        <w:t xml:space="preserve"> </w:t>
+      </w:r>
+      <w:r>
+        <w:rPr>
+          <w:rFonts w:cs="Times New Roman"/>
+          <w:color w:val="000000"/>
+          <w:szCs w:val="24"/>
+        </w:rPr>
+        <w:t xml:space="preserve">mostra que apenas após um ciclo de </w:t>
+      </w:r>
+      <w:proofErr w:type="spellStart"/>
+      <w:r>
+        <w:rPr>
+          <w:rFonts w:cs="Times New Roman"/>
+          <w:color w:val="000000"/>
+          <w:szCs w:val="24"/>
+        </w:rPr>
+        <w:t>clock</w:t>
+      </w:r>
+      <w:proofErr w:type="spellEnd"/>
+      <w:r>
+        <w:rPr>
+          <w:rFonts w:cs="Times New Roman"/>
+          <w:color w:val="000000"/>
+          <w:szCs w:val="24"/>
+        </w:rPr>
+        <w:t xml:space="preserve"> do periférico, a resposta aparece em PIO_PDSR. Quando ocorr</w:t>
+      </w:r>
+      <w:r>
+        <w:rPr>
+          <w:rFonts w:cs="Times New Roman"/>
+          <w:color w:val="000000"/>
+          <w:szCs w:val="24"/>
+        </w:rPr>
+        <w:t xml:space="preserve">e uma borda de subida no </w:t>
+      </w:r>
+      <w:proofErr w:type="spellStart"/>
+      <w:r>
+        <w:rPr>
+          <w:rFonts w:cs="Times New Roman"/>
+          <w:color w:val="000000"/>
+          <w:szCs w:val="24"/>
+        </w:rPr>
+        <w:t>clock</w:t>
+      </w:r>
+      <w:proofErr w:type="spellEnd"/>
+      <w:r>
+        <w:rPr>
+          <w:rFonts w:cs="Times New Roman"/>
+          <w:color w:val="000000"/>
+          <w:szCs w:val="24"/>
+        </w:rPr>
+        <w:t xml:space="preserve"> e o pino está em nível </w:t>
+      </w:r>
+      <w:r>
+        <w:rPr>
+          <w:rFonts w:cs="Times New Roman"/>
+          <w:color w:val="000000"/>
+          <w:szCs w:val="24"/>
+        </w:rPr>
+        <w:t>alto, no PIO_PDSR,</w:t>
+      </w:r>
+      <w:r>
+        <w:rPr>
+          <w:rFonts w:cs="Times New Roman"/>
+          <w:color w:val="000000"/>
+          <w:szCs w:val="24"/>
+        </w:rPr>
+        <w:t xml:space="preserve"> </w:t>
+      </w:r>
+      <w:r>
+        <w:rPr>
+          <w:rFonts w:cs="Times New Roman"/>
+          <w:color w:val="000000"/>
+          <w:szCs w:val="24"/>
+        </w:rPr>
+        <w:t xml:space="preserve">após </w:t>
+      </w:r>
+      <w:proofErr w:type="gramStart"/>
+      <w:r>
+        <w:rPr>
+          <w:rFonts w:cs="Times New Roman"/>
+          <w:color w:val="000000"/>
+          <w:szCs w:val="24"/>
+        </w:rPr>
+        <w:t>1</w:t>
+      </w:r>
+      <w:proofErr w:type="gramEnd"/>
+      <w:r>
+        <w:rPr>
+          <w:rFonts w:cs="Times New Roman"/>
+          <w:color w:val="000000"/>
+          <w:szCs w:val="24"/>
+        </w:rPr>
+        <w:t xml:space="preserve"> ciclo, aparece nível alto</w:t>
+      </w:r>
+      <w:r>
+        <w:rPr>
+          <w:rFonts w:cs="Times New Roman"/>
+          <w:color w:val="000000"/>
+          <w:szCs w:val="24"/>
+        </w:rPr>
+        <w:t xml:space="preserve"> se PIO_IFSR </w:t>
+      </w:r>
+      <w:r>
+        <w:rPr>
+          <w:rFonts w:cs="Times New Roman"/>
+          <w:color w:val="000000"/>
+          <w:szCs w:val="24"/>
+        </w:rPr>
+        <w:t>=</w:t>
+      </w:r>
+      <w:r>
+        <w:rPr>
+          <w:rFonts w:cs="Times New Roman"/>
+          <w:color w:val="000000"/>
+          <w:szCs w:val="24"/>
+        </w:rPr>
+        <w:t xml:space="preserve"> </w:t>
+      </w:r>
+      <w:r>
+        <w:rPr>
+          <w:rFonts w:cs="Times New Roman"/>
+          <w:color w:val="000000"/>
+          <w:szCs w:val="24"/>
+        </w:rPr>
+        <w:t xml:space="preserve">0, ou após </w:t>
+      </w:r>
+      <w:r>
+        <w:rPr>
+          <w:rFonts w:cs="Times New Roman"/>
+          <w:color w:val="000000"/>
+          <w:szCs w:val="24"/>
+        </w:rPr>
+        <w:t>2</w:t>
+      </w:r>
+      <w:r>
+        <w:rPr>
+          <w:rFonts w:cs="Times New Roman"/>
+          <w:color w:val="000000"/>
+          <w:szCs w:val="24"/>
+        </w:rPr>
+        <w:t xml:space="preserve"> ciclos com o pino em nível alto se PIO_</w:t>
+      </w:r>
+      <w:r>
+        <w:rPr>
+          <w:rFonts w:cs="Times New Roman"/>
+          <w:color w:val="000000"/>
+          <w:szCs w:val="24"/>
+        </w:rPr>
+        <w:t xml:space="preserve">IFSR </w:t>
+      </w:r>
+      <w:r>
+        <w:rPr>
+          <w:rFonts w:cs="Times New Roman"/>
+          <w:color w:val="000000"/>
+          <w:szCs w:val="24"/>
+        </w:rPr>
+        <w:t>=</w:t>
+      </w:r>
+      <w:r>
+        <w:rPr>
+          <w:rFonts w:cs="Times New Roman"/>
+          <w:color w:val="000000"/>
+          <w:szCs w:val="24"/>
+        </w:rPr>
+        <w:t xml:space="preserve"> </w:t>
+      </w:r>
+      <w:r>
+        <w:rPr>
+          <w:rFonts w:cs="Times New Roman"/>
+          <w:color w:val="000000"/>
+          <w:szCs w:val="24"/>
+        </w:rPr>
+        <w:t>1, ocorrendo o mesmo para nível baixo.</w:t>
+      </w:r>
+    </w:p>
+    <w:p>
+      <w:pPr>
+        <w:pStyle w:val="PargrafodaLista"/>
+        <w:autoSpaceDE w:val="0"/>
+        <w:autoSpaceDN w:val="0"/>
+        <w:adjustRightInd w:val="0"/>
+        <w:spacing w:before="0" w:after="0" w:line="240" w:lineRule="auto"/>
+        <w:ind w:left="360" w:firstLine="491"/>
+        <w:jc w:val="left"/>
+        <w:rPr>
+          <w:rFonts w:cs="Times New Roman"/>
+          <w:color w:val="000000"/>
+          <w:szCs w:val="24"/>
+        </w:rPr>
+      </w:pPr>
+      <w:r>
+        <w:rPr>
+          <w:rFonts w:cs="Times New Roman"/>
+          <w:color w:val="000000"/>
+          <w:szCs w:val="24"/>
+        </w:rPr>
+        <w:t xml:space="preserve">Já o diagrama do filtro de </w:t>
+      </w:r>
+      <w:proofErr w:type="spellStart"/>
+      <w:r>
+        <w:rPr>
+          <w:rFonts w:cs="Times New Roman"/>
+          <w:i/>
+          <w:color w:val="000000"/>
+          <w:szCs w:val="24"/>
+        </w:rPr>
+        <w:t>debouncing</w:t>
+      </w:r>
+      <w:proofErr w:type="spellEnd"/>
+      <w:r>
+        <w:rPr>
+          <w:rFonts w:cs="Times New Roman"/>
+          <w:color w:val="000000"/>
+          <w:szCs w:val="24"/>
+        </w:rPr>
+        <w:t>, quando PIO_</w:t>
+      </w:r>
+      <w:r>
+        <w:rPr>
+          <w:rFonts w:cs="Times New Roman"/>
+          <w:color w:val="000000"/>
+          <w:szCs w:val="24"/>
+        </w:rPr>
+        <w:t xml:space="preserve">IFSR </w:t>
+      </w:r>
+      <w:r>
+        <w:rPr>
+          <w:rFonts w:cs="Times New Roman"/>
+          <w:color w:val="000000"/>
+          <w:szCs w:val="24"/>
+        </w:rPr>
+        <w:t>=</w:t>
+      </w:r>
+      <w:r>
+        <w:rPr>
+          <w:rFonts w:cs="Times New Roman"/>
+          <w:color w:val="000000"/>
+          <w:szCs w:val="24"/>
+        </w:rPr>
+        <w:t xml:space="preserve"> </w:t>
+      </w:r>
+      <w:r>
+        <w:rPr>
+          <w:rFonts w:cs="Times New Roman"/>
+          <w:color w:val="000000"/>
+          <w:szCs w:val="24"/>
+        </w:rPr>
+        <w:t xml:space="preserve">0, o estado do pino apenas aparece em PIO_PDSR após </w:t>
+      </w:r>
+      <w:proofErr w:type="gramStart"/>
+      <w:r>
+        <w:rPr>
+          <w:rFonts w:cs="Times New Roman"/>
+          <w:color w:val="000000"/>
+          <w:szCs w:val="24"/>
+        </w:rPr>
+        <w:t>2</w:t>
+      </w:r>
+      <w:proofErr w:type="gramEnd"/>
+      <w:r>
+        <w:rPr>
+          <w:rFonts w:cs="Times New Roman"/>
+          <w:color w:val="000000"/>
+          <w:szCs w:val="24"/>
+        </w:rPr>
+        <w:t xml:space="preserve"> ciclos do </w:t>
+      </w:r>
+      <w:proofErr w:type="spellStart"/>
+      <w:r>
+        <w:rPr>
+          <w:rFonts w:cs="Times New Roman"/>
+          <w:color w:val="000000"/>
+          <w:szCs w:val="24"/>
+        </w:rPr>
+        <w:t>clock</w:t>
+      </w:r>
+      <w:proofErr w:type="spellEnd"/>
+      <w:r>
+        <w:rPr>
+          <w:rFonts w:cs="Times New Roman"/>
+          <w:color w:val="000000"/>
+          <w:szCs w:val="24"/>
+        </w:rPr>
+        <w:t xml:space="preserve"> do periférico, </w:t>
+      </w:r>
+      <w:r>
+        <w:rPr>
+          <w:rFonts w:cs="Times New Roman"/>
+          <w:color w:val="000000"/>
+          <w:szCs w:val="24"/>
+        </w:rPr>
+        <w:t xml:space="preserve">e quando PIO_IFSR = 1, o estado do pino apenas aparece em PIO_PDSR após um ciclo do </w:t>
+      </w:r>
+      <w:proofErr w:type="spellStart"/>
+      <w:r>
+        <w:rPr>
+          <w:rFonts w:cs="Times New Roman"/>
+          <w:color w:val="000000"/>
+          <w:szCs w:val="24"/>
+        </w:rPr>
+        <w:t>clock</w:t>
+      </w:r>
+      <w:proofErr w:type="spellEnd"/>
+      <w:r>
+        <w:rPr>
+          <w:rFonts w:cs="Times New Roman"/>
+          <w:color w:val="000000"/>
+          <w:szCs w:val="24"/>
+        </w:rPr>
+        <w:t xml:space="preserve"> do divisor e 2 ciclos do </w:t>
+      </w:r>
+      <w:proofErr w:type="spellStart"/>
+      <w:r>
+        <w:rPr>
+          <w:rFonts w:cs="Times New Roman"/>
+          <w:color w:val="000000"/>
+          <w:szCs w:val="24"/>
+        </w:rPr>
+        <w:t>clock</w:t>
+      </w:r>
+      <w:proofErr w:type="spellEnd"/>
+      <w:r>
+        <w:rPr>
+          <w:rFonts w:cs="Times New Roman"/>
+          <w:color w:val="000000"/>
+          <w:szCs w:val="24"/>
+        </w:rPr>
+        <w:t xml:space="preserve"> do periférico.</w:t>
       </w:r>
     </w:p>
     <w:sectPr>
@@ -780,8 +1537,8 @@
 </file>
 
 <file path=word/numbering.xml><?xml version="1.0" encoding="utf-8"?>
-<w:numbering xmlns:wpc="http://schemas.microsoft.com/office/word/2010/wordprocessingCanvas" xmlns:mc="http://schemas.openxmlformats.org/markup-compatibility/2006" xmlns:o="urn:schemas-microsoft-com:office:office" xmlns:r="http://schemas.openxmlformats.org/officeDocument/2006/relationships" xmlns:m="http://schemas.openxmlformats.org/officeDocument/2006/math" xmlns:v="urn:schemas-microsoft-com:vml" xmlns:wp14="http://schemas.microsoft.com/office/word/2010/wordprocessingDrawing" xmlns:wp="http://schemas.openxmlformats.org/drawingml/2006/wordprocessingDrawing" xmlns:w10="urn:schemas-microsoft-com:office:word" xmlns:w="http://schemas.openxmlformats.org/wordprocessingml/2006/main" xmlns:w14="http://schemas.microsoft.com/office/word/2010/wordml" xmlns:w15="http://schemas.microsoft.com/office/word/2012/wordml" xmlns:wpg="http://schemas.microsoft.com/office/word/2010/wordprocessingGroup" xmlns:wpi="http://schemas.microsoft.com/office/word/2010/wordprocessingInk" xmlns:wne="http://schemas.microsoft.com/office/word/2006/wordml" xmlns:wps="http://schemas.microsoft.com/office/word/2010/wordprocessingShape" mc:Ignorable="w14 w15 wp14">
-  <w:abstractNum w:abstractNumId="0" w15:restartNumberingAfterBreak="0">
+<w:numbering xmlns:ve="http://schemas.openxmlformats.org/markup-compatibility/2006" xmlns:o="urn:schemas-microsoft-com:office:office" xmlns:r="http://schemas.openxmlformats.org/officeDocument/2006/relationships" xmlns:m="http://schemas.openxmlformats.org/officeDocument/2006/math" xmlns:v="urn:schemas-microsoft-com:vml" xmlns:wp="http://schemas.openxmlformats.org/drawingml/2006/wordprocessingDrawing" xmlns:w10="urn:schemas-microsoft-com:office:word" xmlns:w="http://schemas.openxmlformats.org/wordprocessingml/2006/main" xmlns:wne="http://schemas.microsoft.com/office/word/2006/wordml">
+  <w:abstractNum w:abstractNumId="0">
     <w:nsid w:val="001A0884"/>
     <w:multiLevelType w:val="hybridMultilevel"/>
     <w:tmpl w:val="D624A230"/>
@@ -870,7 +1627,7 @@
       </w:pPr>
     </w:lvl>
   </w:abstractNum>
-  <w:abstractNum w:abstractNumId="1" w15:restartNumberingAfterBreak="0">
+  <w:abstractNum w:abstractNumId="1">
     <w:nsid w:val="0BAE5259"/>
     <w:multiLevelType w:val="hybridMultilevel"/>
     <w:tmpl w:val="C5D4D7A8"/>
@@ -956,7 +1713,7 @@
       </w:pPr>
     </w:lvl>
   </w:abstractNum>
-  <w:abstractNum w:abstractNumId="2" w15:restartNumberingAfterBreak="0">
+  <w:abstractNum w:abstractNumId="2">
     <w:nsid w:val="210B631D"/>
     <w:multiLevelType w:val="hybridMultilevel"/>
     <w:tmpl w:val="5296C33E"/>
@@ -1045,7 +1802,7 @@
       </w:pPr>
     </w:lvl>
   </w:abstractNum>
-  <w:abstractNum w:abstractNumId="3" w15:restartNumberingAfterBreak="0">
+  <w:abstractNum w:abstractNumId="3">
     <w:nsid w:val="23C14C79"/>
     <w:multiLevelType w:val="multilevel"/>
     <w:tmpl w:val="866AFE54"/>
@@ -1158,7 +1915,7 @@
       </w:rPr>
     </w:lvl>
   </w:abstractNum>
-  <w:abstractNum w:abstractNumId="4" w15:restartNumberingAfterBreak="0">
+  <w:abstractNum w:abstractNumId="4">
     <w:nsid w:val="2F272CB0"/>
     <w:multiLevelType w:val="multilevel"/>
     <w:tmpl w:val="22185EB6"/>
@@ -1272,7 +2029,7 @@
       </w:rPr>
     </w:lvl>
   </w:abstractNum>
-  <w:abstractNum w:abstractNumId="5" w15:restartNumberingAfterBreak="0">
+  <w:abstractNum w:abstractNumId="5">
     <w:nsid w:val="2FF87E5C"/>
     <w:multiLevelType w:val="multilevel"/>
     <w:tmpl w:val="22185EB6"/>
@@ -1386,7 +2143,7 @@
       </w:rPr>
     </w:lvl>
   </w:abstractNum>
-  <w:abstractNum w:abstractNumId="6" w15:restartNumberingAfterBreak="0">
+  <w:abstractNum w:abstractNumId="6">
     <w:nsid w:val="3D2278F4"/>
     <w:multiLevelType w:val="multilevel"/>
     <w:tmpl w:val="0416001F"/>
@@ -1475,7 +2232,7 @@
       </w:pPr>
     </w:lvl>
   </w:abstractNum>
-  <w:abstractNum w:abstractNumId="7" w15:restartNumberingAfterBreak="0">
+  <w:abstractNum w:abstractNumId="7">
     <w:nsid w:val="3F590353"/>
     <w:multiLevelType w:val="hybridMultilevel"/>
     <w:tmpl w:val="84BC8834"/>
@@ -1564,7 +2321,7 @@
       </w:pPr>
     </w:lvl>
   </w:abstractNum>
-  <w:abstractNum w:abstractNumId="8" w15:restartNumberingAfterBreak="0">
+  <w:abstractNum w:abstractNumId="8">
     <w:nsid w:val="49F50230"/>
     <w:multiLevelType w:val="multilevel"/>
     <w:tmpl w:val="0416001D"/>
@@ -1650,7 +2407,7 @@
       </w:pPr>
     </w:lvl>
   </w:abstractNum>
-  <w:abstractNum w:abstractNumId="9" w15:restartNumberingAfterBreak="0">
+  <w:abstractNum w:abstractNumId="9">
     <w:nsid w:val="4F4C4D5C"/>
     <w:multiLevelType w:val="hybridMultilevel"/>
     <w:tmpl w:val="C00C4846"/>
@@ -1739,7 +2496,7 @@
       </w:pPr>
     </w:lvl>
   </w:abstractNum>
-  <w:abstractNum w:abstractNumId="10" w15:restartNumberingAfterBreak="0">
+  <w:abstractNum w:abstractNumId="10">
     <w:nsid w:val="54DB119A"/>
     <w:multiLevelType w:val="multilevel"/>
     <w:tmpl w:val="22185EB6"/>
@@ -1853,7 +2610,7 @@
       </w:rPr>
     </w:lvl>
   </w:abstractNum>
-  <w:abstractNum w:abstractNumId="11" w15:restartNumberingAfterBreak="0">
+  <w:abstractNum w:abstractNumId="11">
     <w:nsid w:val="65496F6C"/>
     <w:multiLevelType w:val="hybridMultilevel"/>
     <w:tmpl w:val="0E16B276"/>
@@ -1942,7 +2699,7 @@
       </w:pPr>
     </w:lvl>
   </w:abstractNum>
-  <w:abstractNum w:abstractNumId="12" w15:restartNumberingAfterBreak="0">
+  <w:abstractNum w:abstractNumId="12">
     <w:nsid w:val="73C81318"/>
     <w:multiLevelType w:val="hybridMultilevel"/>
     <w:tmpl w:val="32A8BF0A"/>
@@ -2074,7 +2831,7 @@
 </file>
 
 <file path=word/styles.xml><?xml version="1.0" encoding="utf-8"?>
-<w:styles xmlns:mc="http://schemas.openxmlformats.org/markup-compatibility/2006" xmlns:r="http://schemas.openxmlformats.org/officeDocument/2006/relationships" xmlns:w="http://schemas.openxmlformats.org/wordprocessingml/2006/main" xmlns:w14="http://schemas.microsoft.com/office/word/2010/wordml" xmlns:w15="http://schemas.microsoft.com/office/word/2012/wordml" mc:Ignorable="w14 w15">
+<w:styles xmlns:r="http://schemas.openxmlformats.org/officeDocument/2006/relationships" xmlns:w="http://schemas.openxmlformats.org/wordprocessingml/2006/main">
   <w:docDefaults>
     <w:rPrDefault>
       <w:rPr>
@@ -2090,378 +2847,144 @@
       </w:pPr>
     </w:pPrDefault>
   </w:docDefaults>
-  <w:latentStyles w:defLockedState="0" w:defUIPriority="99" w:defSemiHidden="0" w:defUnhideWhenUsed="0" w:defQFormat="0" w:count="371">
-    <w:lsdException w:name="Normal" w:uiPriority="0" w:qFormat="1"/>
-    <w:lsdException w:name="heading 1" w:uiPriority="9" w:qFormat="1"/>
-    <w:lsdException w:name="heading 2" w:semiHidden="1" w:uiPriority="9" w:unhideWhenUsed="1" w:qFormat="1"/>
-    <w:lsdException w:name="heading 3" w:semiHidden="1" w:uiPriority="9" w:unhideWhenUsed="1" w:qFormat="1"/>
-    <w:lsdException w:name="heading 4" w:semiHidden="1" w:uiPriority="9" w:unhideWhenUsed="1" w:qFormat="1"/>
-    <w:lsdException w:name="heading 5" w:semiHidden="1" w:uiPriority="9" w:unhideWhenUsed="1" w:qFormat="1"/>
-    <w:lsdException w:name="heading 6" w:semiHidden="1" w:uiPriority="9" w:unhideWhenUsed="1" w:qFormat="1"/>
-    <w:lsdException w:name="heading 7" w:semiHidden="1" w:uiPriority="9" w:unhideWhenUsed="1" w:qFormat="1"/>
-    <w:lsdException w:name="heading 8" w:semiHidden="1" w:uiPriority="9" w:unhideWhenUsed="1" w:qFormat="1"/>
-    <w:lsdException w:name="heading 9" w:semiHidden="1" w:uiPriority="9" w:unhideWhenUsed="1" w:qFormat="1"/>
-    <w:lsdException w:name="index 1" w:semiHidden="1" w:unhideWhenUsed="1"/>
-    <w:lsdException w:name="index 2" w:semiHidden="1" w:unhideWhenUsed="1"/>
-    <w:lsdException w:name="index 3" w:semiHidden="1" w:unhideWhenUsed="1"/>
-    <w:lsdException w:name="index 4" w:semiHidden="1" w:unhideWhenUsed="1"/>
-    <w:lsdException w:name="index 5" w:semiHidden="1" w:unhideWhenUsed="1"/>
-    <w:lsdException w:name="index 6" w:semiHidden="1" w:unhideWhenUsed="1"/>
-    <w:lsdException w:name="index 7" w:semiHidden="1" w:unhideWhenUsed="1"/>
-    <w:lsdException w:name="index 8" w:semiHidden="1" w:unhideWhenUsed="1"/>
-    <w:lsdException w:name="index 9" w:semiHidden="1" w:unhideWhenUsed="1"/>
-    <w:lsdException w:name="toc 1" w:semiHidden="1" w:uiPriority="39" w:unhideWhenUsed="1"/>
-    <w:lsdException w:name="toc 2" w:semiHidden="1" w:uiPriority="39" w:unhideWhenUsed="1"/>
-    <w:lsdException w:name="toc 3" w:semiHidden="1" w:uiPriority="39" w:unhideWhenUsed="1"/>
-    <w:lsdException w:name="toc 4" w:semiHidden="1" w:uiPriority="39" w:unhideWhenUsed="1"/>
-    <w:lsdException w:name="toc 5" w:semiHidden="1" w:uiPriority="39" w:unhideWhenUsed="1"/>
-    <w:lsdException w:name="toc 6" w:semiHidden="1" w:uiPriority="39" w:unhideWhenUsed="1"/>
-    <w:lsdException w:name="toc 7" w:semiHidden="1" w:uiPriority="39" w:unhideWhenUsed="1"/>
-    <w:lsdException w:name="toc 8" w:semiHidden="1" w:uiPriority="39" w:unhideWhenUsed="1"/>
-    <w:lsdException w:name="toc 9" w:semiHidden="1" w:uiPriority="39" w:unhideWhenUsed="1"/>
-    <w:lsdException w:name="Normal Indent" w:semiHidden="1" w:unhideWhenUsed="1"/>
-    <w:lsdException w:name="footnote text" w:semiHidden="1" w:unhideWhenUsed="1"/>
-    <w:lsdException w:name="annotation text" w:semiHidden="1" w:unhideWhenUsed="1"/>
-    <w:lsdException w:name="header" w:semiHidden="1" w:unhideWhenUsed="1"/>
-    <w:lsdException w:name="footer" w:semiHidden="1" w:unhideWhenUsed="1"/>
-    <w:lsdException w:name="index heading" w:semiHidden="1" w:unhideWhenUsed="1"/>
-    <w:lsdException w:name="caption" w:semiHidden="1" w:uiPriority="35" w:unhideWhenUsed="1" w:qFormat="1"/>
-    <w:lsdException w:name="table of figures" w:semiHidden="1" w:unhideWhenUsed="1"/>
-    <w:lsdException w:name="envelope address" w:semiHidden="1" w:unhideWhenUsed="1"/>
-    <w:lsdException w:name="envelope return" w:semiHidden="1" w:unhideWhenUsed="1"/>
-    <w:lsdException w:name="footnote reference" w:semiHidden="1" w:unhideWhenUsed="1"/>
-    <w:lsdException w:name="annotation reference" w:semiHidden="1" w:unhideWhenUsed="1"/>
-    <w:lsdException w:name="line number" w:semiHidden="1" w:unhideWhenUsed="1"/>
-    <w:lsdException w:name="page number" w:semiHidden="1" w:unhideWhenUsed="1"/>
-    <w:lsdException w:name="endnote reference" w:semiHidden="1" w:unhideWhenUsed="1"/>
-    <w:lsdException w:name="endnote text" w:semiHidden="1" w:unhideWhenUsed="1"/>
-    <w:lsdException w:name="table of authorities" w:semiHidden="1" w:unhideWhenUsed="1"/>
-    <w:lsdException w:name="macro" w:semiHidden="1" w:unhideWhenUsed="1"/>
-    <w:lsdException w:name="toa heading" w:semiHidden="1" w:unhideWhenUsed="1"/>
-    <w:lsdException w:name="List" w:semiHidden="1" w:unhideWhenUsed="1"/>
-    <w:lsdException w:name="List Bullet" w:semiHidden="1" w:unhideWhenUsed="1"/>
-    <w:lsdException w:name="List Number" w:semiHidden="1" w:unhideWhenUsed="1"/>
-    <w:lsdException w:name="List 2" w:semiHidden="1" w:unhideWhenUsed="1"/>
-    <w:lsdException w:name="List 3" w:semiHidden="1" w:unhideWhenUsed="1"/>
-    <w:lsdException w:name="List 4" w:semiHidden="1" w:unhideWhenUsed="1"/>
-    <w:lsdException w:name="List 5" w:semiHidden="1" w:unhideWhenUsed="1"/>
-    <w:lsdException w:name="List Bullet 2" w:semiHidden="1" w:unhideWhenUsed="1"/>
-    <w:lsdException w:name="List Bullet 3" w:semiHidden="1" w:unhideWhenUsed="1"/>
-    <w:lsdException w:name="List Bullet 4" w:semiHidden="1" w:unhideWhenUsed="1"/>
-    <w:lsdException w:name="List Bullet 5" w:semiHidden="1" w:unhideWhenUsed="1"/>
-    <w:lsdException w:name="List Number 2" w:semiHidden="1" w:unhideWhenUsed="1"/>
-    <w:lsdException w:name="List Number 3" w:semiHidden="1" w:unhideWhenUsed="1"/>
-    <w:lsdException w:name="List Number 4" w:semiHidden="1" w:unhideWhenUsed="1"/>
-    <w:lsdException w:name="List Number 5" w:semiHidden="1" w:unhideWhenUsed="1"/>
-    <w:lsdException w:name="Title" w:uiPriority="10" w:qFormat="1"/>
-    <w:lsdException w:name="Closing" w:semiHidden="1" w:unhideWhenUsed="1"/>
-    <w:lsdException w:name="Signature" w:semiHidden="1" w:unhideWhenUsed="1"/>
-    <w:lsdException w:name="Default Paragraph Font" w:semiHidden="1" w:uiPriority="1" w:unhideWhenUsed="1"/>
-    <w:lsdException w:name="Body Text" w:semiHidden="1" w:unhideWhenUsed="1"/>
-    <w:lsdException w:name="Body Text Indent" w:semiHidden="1" w:unhideWhenUsed="1"/>
-    <w:lsdException w:name="List Continue" w:semiHidden="1" w:unhideWhenUsed="1"/>
-    <w:lsdException w:name="List Continue 2" w:semiHidden="1" w:unhideWhenUsed="1"/>
-    <w:lsdException w:name="List Continue 3" w:semiHidden="1" w:unhideWhenUsed="1"/>
-    <w:lsdException w:name="List Continue 4" w:semiHidden="1" w:unhideWhenUsed="1"/>
-    <w:lsdException w:name="List Continue 5" w:semiHidden="1" w:unhideWhenUsed="1"/>
-    <w:lsdException w:name="Message Header" w:semiHidden="1" w:unhideWhenUsed="1"/>
-    <w:lsdException w:name="Subtitle" w:uiPriority="11" w:qFormat="1"/>
-    <w:lsdException w:name="Salutation" w:semiHidden="1" w:unhideWhenUsed="1"/>
-    <w:lsdException w:name="Date" w:semiHidden="1" w:unhideWhenUsed="1"/>
-    <w:lsdException w:name="Body Text First Indent" w:semiHidden="1" w:unhideWhenUsed="1"/>
-    <w:lsdException w:name="Body Text First Indent 2" w:semiHidden="1" w:unhideWhenUsed="1"/>
-    <w:lsdException w:name="Note Heading" w:semiHidden="1" w:unhideWhenUsed="1"/>
-    <w:lsdException w:name="Body Text 2" w:semiHidden="1" w:unhideWhenUsed="1"/>
-    <w:lsdException w:name="Body Text 3" w:semiHidden="1" w:unhideWhenUsed="1"/>
-    <w:lsdException w:name="Body Text Indent 2" w:semiHidden="1" w:unhideWhenUsed="1"/>
-    <w:lsdException w:name="Body Text Indent 3" w:semiHidden="1" w:unhideWhenUsed="1"/>
-    <w:lsdException w:name="Block Text" w:semiHidden="1" w:unhideWhenUsed="1"/>
-    <w:lsdException w:name="Hyperlink" w:semiHidden="1" w:unhideWhenUsed="1"/>
-    <w:lsdException w:name="FollowedHyperlink" w:semiHidden="1" w:unhideWhenUsed="1"/>
-    <w:lsdException w:name="Strong" w:uiPriority="22" w:qFormat="1"/>
-    <w:lsdException w:name="Emphasis" w:uiPriority="20" w:qFormat="1"/>
-    <w:lsdException w:name="Document Map" w:semiHidden="1" w:unhideWhenUsed="1"/>
-    <w:lsdException w:name="Plain Text" w:semiHidden="1" w:unhideWhenUsed="1"/>
-    <w:lsdException w:name="E-mail Signature" w:semiHidden="1" w:unhideWhenUsed="1"/>
-    <w:lsdException w:name="HTML Top of Form" w:semiHidden="1" w:unhideWhenUsed="1"/>
-    <w:lsdException w:name="HTML Bottom of Form" w:semiHidden="1" w:unhideWhenUsed="1"/>
-    <w:lsdException w:name="Normal (Web)" w:semiHidden="1" w:unhideWhenUsed="1"/>
-    <w:lsdException w:name="HTML Acronym" w:semiHidden="1" w:unhideWhenUsed="1"/>
-    <w:lsdException w:name="HTML Address" w:semiHidden="1" w:unhideWhenUsed="1"/>
-    <w:lsdException w:name="HTML Cite" w:semiHidden="1" w:unhideWhenUsed="1"/>
-    <w:lsdException w:name="HTML Code" w:semiHidden="1" w:unhideWhenUsed="1"/>
-    <w:lsdException w:name="HTML Definition" w:semiHidden="1" w:unhideWhenUsed="1"/>
-    <w:lsdException w:name="HTML Keyboard" w:semiHidden="1" w:unhideWhenUsed="1"/>
-    <w:lsdException w:name="HTML Preformatted" w:semiHidden="1" w:unhideWhenUsed="1"/>
-    <w:lsdException w:name="HTML Sample" w:semiHidden="1" w:unhideWhenUsed="1"/>
-    <w:lsdException w:name="HTML Typewriter" w:semiHidden="1" w:unhideWhenUsed="1"/>
-    <w:lsdException w:name="HTML Variable" w:semiHidden="1" w:unhideWhenUsed="1"/>
-    <w:lsdException w:name="Normal Table" w:semiHidden="1" w:unhideWhenUsed="1"/>
-    <w:lsdException w:name="annotation subject" w:semiHidden="1" w:unhideWhenUsed="1"/>
-    <w:lsdException w:name="No List" w:semiHidden="1" w:unhideWhenUsed="1"/>
-    <w:lsdException w:name="Outline List 1" w:semiHidden="1" w:unhideWhenUsed="1"/>
-    <w:lsdException w:name="Outline List 2" w:semiHidden="1" w:unhideWhenUsed="1"/>
-    <w:lsdException w:name="Outline List 3" w:semiHidden="1" w:unhideWhenUsed="1"/>
-    <w:lsdException w:name="Table Simple 1" w:semiHidden="1" w:unhideWhenUsed="1"/>
-    <w:lsdException w:name="Table Simple 2" w:semiHidden="1" w:unhideWhenUsed="1"/>
-    <w:lsdException w:name="Table Simple 3" w:semiHidden="1" w:unhideWhenUsed="1"/>
-    <w:lsdException w:name="Table Classic 1" w:semiHidden="1" w:unhideWhenUsed="1"/>
-    <w:lsdException w:name="Table Classic 2" w:semiHidden="1" w:unhideWhenUsed="1"/>
-    <w:lsdException w:name="Table Classic 3" w:semiHidden="1" w:unhideWhenUsed="1"/>
-    <w:lsdException w:name="Table Classic 4" w:semiHidden="1" w:unhideWhenUsed="1"/>
-    <w:lsdException w:name="Table Colorful 1" w:semiHidden="1" w:unhideWhenUsed="1"/>
-    <w:lsdException w:name="Table Colorful 2" w:semiHidden="1" w:unhideWhenUsed="1"/>
-    <w:lsdException w:name="Table Colorful 3" w:semiHidden="1" w:unhideWhenUsed="1"/>
-    <w:lsdException w:name="Table Columns 1" w:semiHidden="1" w:unhideWhenUsed="1"/>
-    <w:lsdException w:name="Table Columns 2" w:semiHidden="1" w:unhideWhenUsed="1"/>
-    <w:lsdException w:name="Table Columns 3" w:semiHidden="1" w:unhideWhenUsed="1"/>
-    <w:lsdException w:name="Table Columns 4" w:semiHidden="1" w:unhideWhenUsed="1"/>
-    <w:lsdException w:name="Table Columns 5" w:semiHidden="1" w:unhideWhenUsed="1"/>
-    <w:lsdException w:name="Table Grid 1" w:semiHidden="1" w:unhideWhenUsed="1"/>
-    <w:lsdException w:name="Table Grid 2" w:semiHidden="1" w:unhideWhenUsed="1"/>
-    <w:lsdException w:name="Table Grid 3" w:semiHidden="1" w:unhideWhenUsed="1"/>
-    <w:lsdException w:name="Table Grid 4" w:semiHidden="1" w:unhideWhenUsed="1"/>
-    <w:lsdException w:name="Table Grid 5" w:semiHidden="1" w:unhideWhenUsed="1"/>
-    <w:lsdException w:name="Table Grid 6" w:semiHidden="1" w:unhideWhenUsed="1"/>
-    <w:lsdException w:name="Table Grid 7" w:semiHidden="1" w:unhideWhenUsed="1"/>
-    <w:lsdException w:name="Table Grid 8" w:semiHidden="1" w:unhideWhenUsed="1"/>
-    <w:lsdException w:name="Table List 1" w:semiHidden="1" w:unhideWhenUsed="1"/>
-    <w:lsdException w:name="Table List 2" w:semiHidden="1" w:unhideWhenUsed="1"/>
-    <w:lsdException w:name="Table List 3" w:semiHidden="1" w:unhideWhenUsed="1"/>
-    <w:lsdException w:name="Table List 4" w:semiHidden="1" w:unhideWhenUsed="1"/>
-    <w:lsdException w:name="Table List 5" w:semiHidden="1" w:unhideWhenUsed="1"/>
-    <w:lsdException w:name="Table List 6" w:semiHidden="1" w:unhideWhenUsed="1"/>
-    <w:lsdException w:name="Table List 7" w:semiHidden="1" w:unhideWhenUsed="1"/>
-    <w:lsdException w:name="Table List 8" w:semiHidden="1" w:unhideWhenUsed="1"/>
-    <w:lsdException w:name="Table 3D effects 1" w:semiHidden="1" w:unhideWhenUsed="1"/>
-    <w:lsdException w:name="Table 3D effects 2" w:semiHidden="1" w:unhideWhenUsed="1"/>
-    <w:lsdException w:name="Table 3D effects 3" w:semiHidden="1" w:unhideWhenUsed="1"/>
-    <w:lsdException w:name="Table Contemporary" w:semiHidden="1" w:unhideWhenUsed="1"/>
-    <w:lsdException w:name="Table Elegant" w:semiHidden="1" w:unhideWhenUsed="1"/>
-    <w:lsdException w:name="Table Professional" w:semiHidden="1" w:unhideWhenUsed="1"/>
-    <w:lsdException w:name="Table Subtle 1" w:semiHidden="1" w:unhideWhenUsed="1"/>
-    <w:lsdException w:name="Table Subtle 2" w:semiHidden="1" w:unhideWhenUsed="1"/>
-    <w:lsdException w:name="Table Web 1" w:semiHidden="1" w:unhideWhenUsed="1"/>
-    <w:lsdException w:name="Table Web 2" w:semiHidden="1" w:unhideWhenUsed="1"/>
-    <w:lsdException w:name="Table Web 3" w:semiHidden="1" w:unhideWhenUsed="1"/>
-    <w:lsdException w:name="Balloon Text" w:semiHidden="1" w:unhideWhenUsed="1"/>
-    <w:lsdException w:name="Table Grid" w:uiPriority="39"/>
-    <w:lsdException w:name="Table Theme" w:semiHidden="1" w:unhideWhenUsed="1"/>
-    <w:lsdException w:name="Placeholder Text" w:semiHidden="1"/>
-    <w:lsdException w:name="No Spacing" w:uiPriority="1" w:qFormat="1"/>
-    <w:lsdException w:name="Light Shading" w:uiPriority="60"/>
-    <w:lsdException w:name="Light List" w:uiPriority="61"/>
-    <w:lsdException w:name="Light Grid" w:uiPriority="62"/>
-    <w:lsdException w:name="Medium Shading 1" w:uiPriority="63"/>
-    <w:lsdException w:name="Medium Shading 2" w:uiPriority="64"/>
-    <w:lsdException w:name="Medium List 1" w:uiPriority="65"/>
-    <w:lsdException w:name="Medium List 2" w:uiPriority="66"/>
-    <w:lsdException w:name="Medium Grid 1" w:uiPriority="67"/>
-    <w:lsdException w:name="Medium Grid 2" w:uiPriority="68"/>
-    <w:lsdException w:name="Medium Grid 3" w:uiPriority="69"/>
-    <w:lsdException w:name="Dark List" w:uiPriority="70"/>
-    <w:lsdException w:name="Colorful Shading" w:uiPriority="71"/>
-    <w:lsdException w:name="Colorful List" w:uiPriority="72"/>
-    <w:lsdException w:name="Colorful Grid" w:uiPriority="73"/>
-    <w:lsdException w:name="Light Shading Accent 1" w:uiPriority="60"/>
-    <w:lsdException w:name="Light List Accent 1" w:uiPriority="61"/>
-    <w:lsdException w:name="Light Grid Accent 1" w:uiPriority="62"/>
-    <w:lsdException w:name="Medium Shading 1 Accent 1" w:uiPriority="63"/>
-    <w:lsdException w:name="Medium Shading 2 Accent 1" w:uiPriority="64"/>
-    <w:lsdException w:name="Medium List 1 Accent 1" w:uiPriority="65"/>
-    <w:lsdException w:name="Revision" w:semiHidden="1"/>
-    <w:lsdException w:name="List Paragraph" w:uiPriority="34" w:qFormat="1"/>
-    <w:lsdException w:name="Quote" w:uiPriority="29" w:qFormat="1"/>
-    <w:lsdException w:name="Intense Quote" w:uiPriority="30" w:qFormat="1"/>
-    <w:lsdException w:name="Medium List 2 Accent 1" w:uiPriority="66"/>
-    <w:lsdException w:name="Medium Grid 1 Accent 1" w:uiPriority="67"/>
-    <w:lsdException w:name="Medium Grid 2 Accent 1" w:uiPriority="68"/>
-    <w:lsdException w:name="Medium Grid 3 Accent 1" w:uiPriority="69"/>
-    <w:lsdException w:name="Dark List Accent 1" w:uiPriority="70"/>
-    <w:lsdException w:name="Colorful Shading Accent 1" w:uiPriority="71"/>
-    <w:lsdException w:name="Colorful List Accent 1" w:uiPriority="72"/>
-    <w:lsdException w:name="Colorful Grid Accent 1" w:uiPriority="73"/>
-    <w:lsdException w:name="Light Shading Accent 2" w:uiPriority="60"/>
-    <w:lsdException w:name="Light List Accent 2" w:uiPriority="61"/>
-    <w:lsdException w:name="Light Grid Accent 2" w:uiPriority="62"/>
-    <w:lsdException w:name="Medium Shading 1 Accent 2" w:uiPriority="63"/>
-    <w:lsdException w:name="Medium Shading 2 Accent 2" w:uiPriority="64"/>
-    <w:lsdException w:name="Medium List 1 Accent 2" w:uiPriority="65"/>
-    <w:lsdException w:name="Medium List 2 Accent 2" w:uiPriority="66"/>
-    <w:lsdException w:name="Medium Grid 1 Accent 2" w:uiPriority="67"/>
-    <w:lsdException w:name="Medium Grid 2 Accent 2" w:uiPriority="68"/>
-    <w:lsdException w:name="Medium Grid 3 Accent 2" w:uiPriority="69"/>
-    <w:lsdException w:name="Dark List Accent 2" w:uiPriority="70"/>
-    <w:lsdException w:name="Colorful Shading Accent 2" w:uiPriority="71"/>
-    <w:lsdException w:name="Colorful List Accent 2" w:uiPriority="72"/>
-    <w:lsdException w:name="Colorful Grid Accent 2" w:uiPriority="73"/>
-    <w:lsdException w:name="Light Shading Accent 3" w:uiPriority="60"/>
-    <w:lsdException w:name="Light List Accent 3" w:uiPriority="61"/>
-    <w:lsdException w:name="Light Grid Accent 3" w:uiPriority="62"/>
-    <w:lsdException w:name="Medium Shading 1 Accent 3" w:uiPriority="63"/>
-    <w:lsdException w:name="Medium Shading 2 Accent 3" w:uiPriority="64"/>
-    <w:lsdException w:name="Medium List 1 Accent 3" w:uiPriority="65"/>
-    <w:lsdException w:name="Medium List 2 Accent 3" w:uiPriority="66"/>
-    <w:lsdException w:name="Medium Grid 1 Accent 3" w:uiPriority="67"/>
-    <w:lsdException w:name="Medium Grid 2 Accent 3" w:uiPriority="68"/>
-    <w:lsdException w:name="Medium Grid 3 Accent 3" w:uiPriority="69"/>
-    <w:lsdException w:name="Dark List Accent 3" w:uiPriority="70"/>
-    <w:lsdException w:name="Colorful Shading Accent 3" w:uiPriority="71"/>
-    <w:lsdException w:name="Colorful List Accent 3" w:uiPriority="72"/>
-    <w:lsdException w:name="Colorful Grid Accent 3" w:uiPriority="73"/>
-    <w:lsdException w:name="Light Shading Accent 4" w:uiPriority="60"/>
-    <w:lsdException w:name="Light List Accent 4" w:uiPriority="61"/>
-    <w:lsdException w:name="Light Grid Accent 4" w:uiPriority="62"/>
-    <w:lsdException w:name="Medium Shading 1 Accent 4" w:uiPriority="63"/>
-    <w:lsdException w:name="Medium Shading 2 Accent 4" w:uiPriority="64"/>
-    <w:lsdException w:name="Medium List 1 Accent 4" w:uiPriority="65"/>
-    <w:lsdException w:name="Medium List 2 Accent 4" w:uiPriority="66"/>
-    <w:lsdException w:name="Medium Grid 1 Accent 4" w:uiPriority="67"/>
-    <w:lsdException w:name="Medium Grid 2 Accent 4" w:uiPriority="68"/>
-    <w:lsdException w:name="Medium Grid 3 Accent 4" w:uiPriority="69"/>
-    <w:lsdException w:name="Dark List Accent 4" w:uiPriority="70"/>
-    <w:lsdException w:name="Colorful Shading Accent 4" w:uiPriority="71"/>
-    <w:lsdException w:name="Colorful List Accent 4" w:uiPriority="72"/>
-    <w:lsdException w:name="Colorful Grid Accent 4" w:uiPriority="73"/>
-    <w:lsdException w:name="Light Shading Accent 5" w:uiPriority="60"/>
-    <w:lsdException w:name="Light List Accent 5" w:uiPriority="61"/>
-    <w:lsdException w:name="Light Grid Accent 5" w:uiPriority="62"/>
-    <w:lsdException w:name="Medium Shading 1 Accent 5" w:uiPriority="63"/>
-    <w:lsdException w:name="Medium Shading 2 Accent 5" w:uiPriority="64"/>
-    <w:lsdException w:name="Medium List 1 Accent 5" w:uiPriority="65"/>
-    <w:lsdException w:name="Medium List 2 Accent 5" w:uiPriority="66"/>
-    <w:lsdException w:name="Medium Grid 1 Accent 5" w:uiPriority="67"/>
-    <w:lsdException w:name="Medium Grid 2 Accent 5" w:uiPriority="68"/>
-    <w:lsdException w:name="Medium Grid 3 Accent 5" w:uiPriority="69"/>
-    <w:lsdException w:name="Dark List Accent 5" w:uiPriority="70"/>
-    <w:lsdException w:name="Colorful Shading Accent 5" w:uiPriority="71"/>
-    <w:lsdException w:name="Colorful List Accent 5" w:uiPriority="72"/>
-    <w:lsdException w:name="Colorful Grid Accent 5" w:uiPriority="73"/>
-    <w:lsdException w:name="Light Shading Accent 6" w:uiPriority="60"/>
-    <w:lsdException w:name="Light List Accent 6" w:uiPriority="61"/>
-    <w:lsdException w:name="Light Grid Accent 6" w:uiPriority="62"/>
-    <w:lsdException w:name="Medium Shading 1 Accent 6" w:uiPriority="63"/>
-    <w:lsdException w:name="Medium Shading 2 Accent 6" w:uiPriority="64"/>
-    <w:lsdException w:name="Medium List 1 Accent 6" w:uiPriority="65"/>
-    <w:lsdException w:name="Medium List 2 Accent 6" w:uiPriority="66"/>
-    <w:lsdException w:name="Medium Grid 1 Accent 6" w:uiPriority="67"/>
-    <w:lsdException w:name="Medium Grid 2 Accent 6" w:uiPriority="68"/>
-    <w:lsdException w:name="Medium Grid 3 Accent 6" w:uiPriority="69"/>
-    <w:lsdException w:name="Dark List Accent 6" w:uiPriority="70"/>
-    <w:lsdException w:name="Colorful Shading Accent 6" w:uiPriority="71"/>
-    <w:lsdException w:name="Colorful List Accent 6" w:uiPriority="72"/>
-    <w:lsdException w:name="Colorful Grid Accent 6" w:uiPriority="73"/>
-    <w:lsdException w:name="Subtle Emphasis" w:uiPriority="19" w:qFormat="1"/>
-    <w:lsdException w:name="Intense Emphasis" w:uiPriority="21" w:qFormat="1"/>
-    <w:lsdException w:name="Subtle Reference" w:uiPriority="31" w:qFormat="1"/>
-    <w:lsdException w:name="Intense Reference" w:uiPriority="32" w:qFormat="1"/>
-    <w:lsdException w:name="Book Title" w:uiPriority="33" w:qFormat="1"/>
-    <w:lsdException w:name="Bibliography" w:semiHidden="1" w:uiPriority="37" w:unhideWhenUsed="1"/>
-    <w:lsdException w:name="TOC Heading" w:semiHidden="1" w:uiPriority="39" w:unhideWhenUsed="1" w:qFormat="1"/>
-    <w:lsdException w:name="Plain Table 1" w:uiPriority="41"/>
-    <w:lsdException w:name="Plain Table 2" w:uiPriority="42"/>
-    <w:lsdException w:name="Plain Table 3" w:uiPriority="43"/>
-    <w:lsdException w:name="Plain Table 4" w:uiPriority="44"/>
-    <w:lsdException w:name="Plain Table 5" w:uiPriority="45"/>
-    <w:lsdException w:name="Grid Table Light" w:uiPriority="40"/>
-    <w:lsdException w:name="Grid Table 1 Light" w:uiPriority="46"/>
-    <w:lsdException w:name="Grid Table 2" w:uiPriority="47"/>
-    <w:lsdException w:name="Grid Table 3" w:uiPriority="48"/>
-    <w:lsdException w:name="Grid Table 4" w:uiPriority="49"/>
-    <w:lsdException w:name="Grid Table 5 Dark" w:uiPriority="50"/>
-    <w:lsdException w:name="Grid Table 6 Colorful" w:uiPriority="51"/>
-    <w:lsdException w:name="Grid Table 7 Colorful" w:uiPriority="52"/>
-    <w:lsdException w:name="Grid Table 1 Light Accent 1" w:uiPriority="46"/>
-    <w:lsdException w:name="Grid Table 2 Accent 1" w:uiPriority="47"/>
-    <w:lsdException w:name="Grid Table 3 Accent 1" w:uiPriority="48"/>
-    <w:lsdException w:name="Grid Table 4 Accent 1" w:uiPriority="49"/>
-    <w:lsdException w:name="Grid Table 5 Dark Accent 1" w:uiPriority="50"/>
-    <w:lsdException w:name="Grid Table 6 Colorful Accent 1" w:uiPriority="51"/>
-    <w:lsdException w:name="Grid Table 7 Colorful Accent 1" w:uiPriority="52"/>
-    <w:lsdException w:name="Grid Table 1 Light Accent 2" w:uiPriority="46"/>
-    <w:lsdException w:name="Grid Table 2 Accent 2" w:uiPriority="47"/>
-    <w:lsdException w:name="Grid Table 3 Accent 2" w:uiPriority="48"/>
-    <w:lsdException w:name="Grid Table 4 Accent 2" w:uiPriority="49"/>
-    <w:lsdException w:name="Grid Table 5 Dark Accent 2" w:uiPriority="50"/>
-    <w:lsdException w:name="Grid Table 6 Colorful Accent 2" w:uiPriority="51"/>
-    <w:lsdException w:name="Grid Table 7 Colorful Accent 2" w:uiPriority="52"/>
-    <w:lsdException w:name="Grid Table 1 Light Accent 3" w:uiPriority="46"/>
-    <w:lsdException w:name="Grid Table 2 Accent 3" w:uiPriority="47"/>
-    <w:lsdException w:name="Grid Table 3 Accent 3" w:uiPriority="48"/>
-    <w:lsdException w:name="Grid Table 4 Accent 3" w:uiPriority="49"/>
-    <w:lsdException w:name="Grid Table 5 Dark Accent 3" w:uiPriority="50"/>
-    <w:lsdException w:name="Grid Table 6 Colorful Accent 3" w:uiPriority="51"/>
-    <w:lsdException w:name="Grid Table 7 Colorful Accent 3" w:uiPriority="52"/>
-    <w:lsdException w:name="Grid Table 1 Light Accent 4" w:uiPriority="46"/>
-    <w:lsdException w:name="Grid Table 2 Accent 4" w:uiPriority="47"/>
-    <w:lsdException w:name="Grid Table 3 Accent 4" w:uiPriority="48"/>
-    <w:lsdException w:name="Grid Table 4 Accent 4" w:uiPriority="49"/>
-    <w:lsdException w:name="Grid Table 5 Dark Accent 4" w:uiPriority="50"/>
-    <w:lsdException w:name="Grid Table 6 Colorful Accent 4" w:uiPriority="51"/>
-    <w:lsdException w:name="Grid Table 7 Colorful Accent 4" w:uiPriority="52"/>
-    <w:lsdException w:name="Grid Table 1 Light Accent 5" w:uiPriority="46"/>
-    <w:lsdException w:name="Grid Table 2 Accent 5" w:uiPriority="47"/>
-    <w:lsdException w:name="Grid Table 3 Accent 5" w:uiPriority="48"/>
-    <w:lsdException w:name="Grid Table 4 Accent 5" w:uiPriority="49"/>
-    <w:lsdException w:name="Grid Table 5 Dark Accent 5" w:uiPriority="50"/>
-    <w:lsdException w:name="Grid Table 6 Colorful Accent 5" w:uiPriority="51"/>
-    <w:lsdException w:name="Grid Table 7 Colorful Accent 5" w:uiPriority="52"/>
-    <w:lsdException w:name="Grid Table 1 Light Accent 6" w:uiPriority="46"/>
-    <w:lsdException w:name="Grid Table 2 Accent 6" w:uiPriority="47"/>
-    <w:lsdException w:name="Grid Table 3 Accent 6" w:uiPriority="48"/>
-    <w:lsdException w:name="Grid Table 4 Accent 6" w:uiPriority="49"/>
-    <w:lsdException w:name="Grid Table 5 Dark Accent 6" w:uiPriority="50"/>
-    <w:lsdException w:name="Grid Table 6 Colorful Accent 6" w:uiPriority="51"/>
-    <w:lsdException w:name="Grid Table 7 Colorful Accent 6" w:uiPriority="52"/>
-    <w:lsdException w:name="List Table 1 Light" w:uiPriority="46"/>
-    <w:lsdException w:name="List Table 2" w:uiPriority="47"/>
-    <w:lsdException w:name="List Table 3" w:uiPriority="48"/>
-    <w:lsdException w:name="List Table 4" w:uiPriority="49"/>
-    <w:lsdException w:name="List Table 5 Dark" w:uiPriority="50"/>
-    <w:lsdException w:name="List Table 6 Colorful" w:uiPriority="51"/>
-    <w:lsdException w:name="List Table 7 Colorful" w:uiPriority="52"/>
-    <w:lsdException w:name="List Table 1 Light Accent 1" w:uiPriority="46"/>
-    <w:lsdException w:name="List Table 2 Accent 1" w:uiPriority="47"/>
-    <w:lsdException w:name="List Table 3 Accent 1" w:uiPriority="48"/>
-    <w:lsdException w:name="List Table 4 Accent 1" w:uiPriority="49"/>
-    <w:lsdException w:name="List Table 5 Dark Accent 1" w:uiPriority="50"/>
-    <w:lsdException w:name="List Table 6 Colorful Accent 1" w:uiPriority="51"/>
-    <w:lsdException w:name="List Table 7 Colorful Accent 1" w:uiPriority="52"/>
-    <w:lsdException w:name="List Table 1 Light Accent 2" w:uiPriority="46"/>
-    <w:lsdException w:name="List Table 2 Accent 2" w:uiPriority="47"/>
-    <w:lsdException w:name="List Table 3 Accent 2" w:uiPriority="48"/>
-    <w:lsdException w:name="List Table 4 Accent 2" w:uiPriority="49"/>
-    <w:lsdException w:name="List Table 5 Dark Accent 2" w:uiPriority="50"/>
-    <w:lsdException w:name="List Table 6 Colorful Accent 2" w:uiPriority="51"/>
-    <w:lsdException w:name="List Table 7 Colorful Accent 2" w:uiPriority="52"/>
-    <w:lsdException w:name="List Table 1 Light Accent 3" w:uiPriority="46"/>
-    <w:lsdException w:name="List Table 2 Accent 3" w:uiPriority="47"/>
-    <w:lsdException w:name="List Table 3 Accent 3" w:uiPriority="48"/>
-    <w:lsdException w:name="List Table 4 Accent 3" w:uiPriority="49"/>
-    <w:lsdException w:name="List Table 5 Dark Accent 3" w:uiPriority="50"/>
-    <w:lsdException w:name="List Table 6 Colorful Accent 3" w:uiPriority="51"/>
-    <w:lsdException w:name="List Table 7 Colorful Accent 3" w:uiPriority="52"/>
-    <w:lsdException w:name="List Table 1 Light Accent 4" w:uiPriority="46"/>
-    <w:lsdException w:name="List Table 2 Accent 4" w:uiPriority="47"/>
-    <w:lsdException w:name="List Table 3 Accent 4" w:uiPriority="48"/>
-    <w:lsdException w:name="List Table 4 Accent 4" w:uiPriority="49"/>
-    <w:lsdException w:name="List Table 5 Dark Accent 4" w:uiPriority="50"/>
-    <w:lsdException w:name="List Table 6 Colorful Accent 4" w:uiPriority="51"/>
-    <w:lsdException w:name="List Table 7 Colorful Accent 4" w:uiPriority="52"/>
-    <w:lsdException w:name="List Table 1 Light Accent 5" w:uiPriority="46"/>
-    <w:lsdException w:name="List Table 2 Accent 5" w:uiPriority="47"/>
-    <w:lsdException w:name="List Table 3 Accent 5" w:uiPriority="48"/>
-    <w:lsdException w:name="List Table 4 Accent 5" w:uiPriority="49"/>
-    <w:lsdException w:name="List Table 5 Dark Accent 5" w:uiPriority="50"/>
-    <w:lsdException w:name="List Table 6 Colorful Accent 5" w:uiPriority="51"/>
-    <w:lsdException w:name="List Table 7 Colorful Accent 5" w:uiPriority="52"/>
-    <w:lsdException w:name="List Table 1 Light Accent 6" w:uiPriority="46"/>
-    <w:lsdException w:name="List Table 2 Accent 6" w:uiPriority="47"/>
-    <w:lsdException w:name="List Table 3 Accent 6" w:uiPriority="48"/>
-    <w:lsdException w:name="List Table 4 Accent 6" w:uiPriority="49"/>
-    <w:lsdException w:name="List Table 5 Dark Accent 6" w:uiPriority="50"/>
-    <w:lsdException w:name="List Table 6 Colorful Accent 6" w:uiPriority="51"/>
-    <w:lsdException w:name="List Table 7 Colorful Accent 6" w:uiPriority="52"/>
+  <w:latentStyles w:defLockedState="0" w:defUIPriority="99" w:defSemiHidden="1" w:defUnhideWhenUsed="1" w:defQFormat="0" w:count="267">
+    <w:lsdException w:name="Normal" w:semiHidden="0" w:uiPriority="0" w:unhideWhenUsed="0" w:qFormat="1"/>
+    <w:lsdException w:name="heading 1" w:semiHidden="0" w:uiPriority="9" w:unhideWhenUsed="0" w:qFormat="1"/>
+    <w:lsdException w:name="heading 2" w:uiPriority="9" w:qFormat="1"/>
+    <w:lsdException w:name="heading 3" w:uiPriority="9" w:qFormat="1"/>
+    <w:lsdException w:name="heading 4" w:uiPriority="9" w:qFormat="1"/>
+    <w:lsdException w:name="heading 5" w:uiPriority="9" w:qFormat="1"/>
+    <w:lsdException w:name="heading 6" w:uiPriority="9" w:qFormat="1"/>
+    <w:lsdException w:name="heading 7" w:uiPriority="9" w:qFormat="1"/>
+    <w:lsdException w:name="heading 8" w:uiPriority="9" w:qFormat="1"/>
+    <w:lsdException w:name="heading 9" w:uiPriority="9" w:qFormat="1"/>
+    <w:lsdException w:name="toc 1" w:uiPriority="39"/>
+    <w:lsdException w:name="toc 2" w:uiPriority="39"/>
+    <w:lsdException w:name="toc 3" w:uiPriority="39"/>
+    <w:lsdException w:name="toc 4" w:uiPriority="39"/>
+    <w:lsdException w:name="toc 5" w:uiPriority="39"/>
+    <w:lsdException w:name="toc 6" w:uiPriority="39"/>
+    <w:lsdException w:name="toc 7" w:uiPriority="39"/>
+    <w:lsdException w:name="toc 8" w:uiPriority="39"/>
+    <w:lsdException w:name="toc 9" w:uiPriority="39"/>
+    <w:lsdException w:name="caption" w:uiPriority="35" w:qFormat="1"/>
+    <w:lsdException w:name="Title" w:semiHidden="0" w:uiPriority="10" w:unhideWhenUsed="0" w:qFormat="1"/>
+    <w:lsdException w:name="Default Paragraph Font" w:uiPriority="1"/>
+    <w:lsdException w:name="Subtitle" w:semiHidden="0" w:uiPriority="11" w:unhideWhenUsed="0" w:qFormat="1"/>
+    <w:lsdException w:name="Strong" w:semiHidden="0" w:uiPriority="22" w:unhideWhenUsed="0" w:qFormat="1"/>
+    <w:lsdException w:name="Emphasis" w:semiHidden="0" w:uiPriority="20" w:unhideWhenUsed="0" w:qFormat="1"/>
+    <w:lsdException w:name="Table Grid" w:semiHidden="0" w:uiPriority="39" w:unhideWhenUsed="0"/>
+    <w:lsdException w:name="Placeholder Text" w:unhideWhenUsed="0"/>
+    <w:lsdException w:name="No Spacing" w:semiHidden="0" w:uiPriority="1" w:unhideWhenUsed="0" w:qFormat="1"/>
+    <w:lsdException w:name="Light Shading" w:semiHidden="0" w:uiPriority="60" w:unhideWhenUsed="0"/>
+    <w:lsdException w:name="Light List" w:semiHidden="0" w:uiPriority="61" w:unhideWhenUsed="0"/>
+    <w:lsdException w:name="Light Grid" w:semiHidden="0" w:uiPriority="62" w:unhideWhenUsed="0"/>
+    <w:lsdException w:name="Medium Shading 1" w:semiHidden="0" w:uiPriority="63" w:unhideWhenUsed="0"/>
+    <w:lsdException w:name="Medium Shading 2" w:semiHidden="0" w:uiPriority="64" w:unhideWhenUsed="0"/>
+    <w:lsdException w:name="Medium List 1" w:semiHidden="0" w:uiPriority="65" w:unhideWhenUsed="0"/>
+    <w:lsdException w:name="Medium List 2" w:semiHidden="0" w:uiPriority="66" w:unhideWhenUsed="0"/>
+    <w:lsdException w:name="Medium Grid 1" w:semiHidden="0" w:uiPriority="67" w:unhideWhenUsed="0"/>
+    <w:lsdException w:name="Medium Grid 2" w:semiHidden="0" w:uiPriority="68" w:unhideWhenUsed="0"/>
+    <w:lsdException w:name="Medium Grid 3" w:semiHidden="0" w:uiPriority="69" w:unhideWhenUsed="0"/>
+    <w:lsdException w:name="Dark List" w:semiHidden="0" w:uiPriority="70" w:unhideWhenUsed="0"/>
+    <w:lsdException w:name="Colorful Shading" w:semiHidden="0" w:uiPriority="71" w:unhideWhenUsed="0"/>
+    <w:lsdException w:name="Colorful List" w:semiHidden="0" w:uiPriority="72" w:unhideWhenUsed="0"/>
+    <w:lsdException w:name="Colorful Grid" w:semiHidden="0" w:uiPriority="73" w:unhideWhenUsed="0"/>
+    <w:lsdException w:name="Light Shading Accent 1" w:semiHidden="0" w:uiPriority="60" w:unhideWhenUsed="0"/>
+    <w:lsdException w:name="Light List Accent 1" w:semiHidden="0" w:uiPriority="61" w:unhideWhenUsed="0"/>
+    <w:lsdException w:name="Light Grid Accent 1" w:semiHidden="0" w:uiPriority="62" w:unhideWhenUsed="0"/>
+    <w:lsdException w:name="Medium Shading 1 Accent 1" w:semiHidden="0" w:uiPriority="63" w:unhideWhenUsed="0"/>
+    <w:lsdException w:name="Medium Shading 2 Accent 1" w:semiHidden="0" w:uiPriority="64" w:unhideWhenUsed="0"/>
+    <w:lsdException w:name="Medium List 1 Accent 1" w:semiHidden="0" w:uiPriority="65" w:unhideWhenUsed="0"/>
+    <w:lsdException w:name="Revision" w:unhideWhenUsed="0"/>
+    <w:lsdException w:name="List Paragraph" w:semiHidden="0" w:uiPriority="34" w:unhideWhenUsed="0" w:qFormat="1"/>
+    <w:lsdException w:name="Quote" w:semiHidden="0" w:uiPriority="29" w:unhideWhenUsed="0" w:qFormat="1"/>
+    <w:lsdException w:name="Intense Quote" w:semiHidden="0" w:uiPriority="30" w:unhideWhenUsed="0" w:qFormat="1"/>
+    <w:lsdException w:name="Medium List 2 Accent 1" w:semiHidden="0" w:uiPriority="66" w:unhideWhenUsed="0"/>
+    <w:lsdException w:name="Medium Grid 1 Accent 1" w:semiHidden="0" w:uiPriority="67" w:unhideWhenUsed="0"/>
+    <w:lsdException w:name="Medium Grid 2 Accent 1" w:semiHidden="0" w:uiPriority="68" w:unhideWhenUsed="0"/>
+    <w:lsdException w:name="Medium Grid 3 Accent 1" w:semiHidden="0" w:uiPriority="69" w:unhideWhenUsed="0"/>
+    <w:lsdException w:name="Dark List Accent 1" w:semiHidden="0" w:uiPriority="70" w:unhideWhenUsed="0"/>
+    <w:lsdException w:name="Colorful Shading Accent 1" w:semiHidden="0" w:uiPriority="71" w:unhideWhenUsed="0"/>
+    <w:lsdException w:name="Colorful List Accent 1" w:semiHidden="0" w:uiPriority="72" w:unhideWhenUsed="0"/>
+    <w:lsdException w:name="Colorful Grid Accent 1" w:semiHidden="0" w:uiPriority="73" w:unhideWhenUsed="0"/>
+    <w:lsdException w:name="Light Shading Accent 2" w:semiHidden="0" w:uiPriority="60" w:unhideWhenUsed="0"/>
+    <w:lsdException w:name="Light List Accent 2" w:semiHidden="0" w:uiPriority="61" w:unhideWhenUsed="0"/>
+    <w:lsdException w:name="Light Grid Accent 2" w:semiHidden="0" w:uiPriority="62" w:unhideWhenUsed="0"/>
+    <w:lsdException w:name="Medium Shading 1 Accent 2" w:semiHidden="0" w:uiPriority="63" w:unhideWhenUsed="0"/>
+    <w:lsdException w:name="Medium Shading 2 Accent 2" w:semiHidden="0" w:uiPriority="64" w:unhideWhenUsed="0"/>
+    <w:lsdException w:name="Medium List 1 Accent 2" w:semiHidden="0" w:uiPriority="65" w:unhideWhenUsed="0"/>
+    <w:lsdException w:name="Medium List 2 Accent 2" w:semiHidden="0" w:uiPriority="66" w:unhideWhenUsed="0"/>
+    <w:lsdException w:name="Medium Grid 1 Accent 2" w:semiHidden="0" w:uiPriority="67" w:unhideWhenUsed="0"/>
+    <w:lsdException w:name="Medium Grid 2 Accent 2" w:semiHidden="0" w:uiPriority="68" w:unhideWhenUsed="0"/>
+    <w:lsdException w:name="Medium Grid 3 Accent 2" w:semiHidden="0" w:uiPriority="69" w:unhideWhenUsed="0"/>
+    <w:lsdException w:name="Dark List Accent 2" w:semiHidden="0" w:uiPriority="70" w:unhideWhenUsed="0"/>
+    <w:lsdException w:name="Colorful Shading Accent 2" w:semiHidden="0" w:uiPriority="71" w:unhideWhenUsed="0"/>
+    <w:lsdException w:name="Colorful List Accent 2" w:semiHidden="0" w:uiPriority="72" w:unhideWhenUsed="0"/>
+    <w:lsdException w:name="Colorful Grid Accent 2" w:semiHidden="0" w:uiPriority="73" w:unhideWhenUsed="0"/>
+    <w:lsdException w:name="Light Shading Accent 3" w:semiHidden="0" w:uiPriority="60" w:unhideWhenUsed="0"/>
+    <w:lsdException w:name="Light List Accent 3" w:semiHidden="0" w:uiPriority="61" w:unhideWhenUsed="0"/>
+    <w:lsdException w:name="Light Grid Accent 3" w:semiHidden="0" w:uiPriority="62" w:unhideWhenUsed="0"/>
+    <w:lsdException w:name="Medium Shading 1 Accent 3" w:semiHidden="0" w:uiPriority="63" w:unhideWhenUsed="0"/>
+    <w:lsdException w:name="Medium Shading 2 Accent 3" w:semiHidden="0" w:uiPriority="64" w:unhideWhenUsed="0"/>
+    <w:lsdException w:name="Medium List 1 Accent 3" w:semiHidden="0" w:uiPriority="65" w:unhideWhenUsed="0"/>
+    <w:lsdException w:name="Medium List 2 Accent 3" w:semiHidden="0" w:uiPriority="66" w:unhideWhenUsed="0"/>
+    <w:lsdException w:name="Medium Grid 1 Accent 3" w:semiHidden="0" w:uiPriority="67" w:unhideWhenUsed="0"/>
+    <w:lsdException w:name="Medium Grid 2 Accent 3" w:semiHidden="0" w:uiPriority="68" w:unhideWhenUsed="0"/>
+    <w:lsdException w:name="Medium Grid 3 Accent 3" w:semiHidden="0" w:uiPriority="69" w:unhideWhenUsed="0"/>
+    <w:lsdException w:name="Dark List Accent 3" w:semiHidden="0" w:uiPriority="70" w:unhideWhenUsed="0"/>
+    <w:lsdException w:name="Colorful Shading Accent 3" w:semiHidden="0" w:uiPriority="71" w:unhideWhenUsed="0"/>
+    <w:lsdException w:name="Colorful List Accent 3" w:semiHidden="0" w:uiPriority="72" w:unhideWhenUsed="0"/>
+    <w:lsdException w:name="Colorful Grid Accent 3" w:semiHidden="0" w:uiPriority="73" w:unhideWhenUsed="0"/>
+    <w:lsdException w:name="Light Shading Accent 4" w:semiHidden="0" w:uiPriority="60" w:unhideWhenUsed="0"/>
+    <w:lsdException w:name="Light List Accent 4" w:semiHidden="0" w:uiPriority="61" w:unhideWhenUsed="0"/>
+    <w:lsdException w:name="Light Grid Accent 4" w:semiHidden="0" w:uiPriority="62" w:unhideWhenUsed="0"/>
+    <w:lsdException w:name="Medium Shading 1 Accent 4" w:semiHidden="0" w:uiPriority="63" w:unhideWhenUsed="0"/>
+    <w:lsdException w:name="Medium Shading 2 Accent 4" w:semiHidden="0" w:uiPriority="64" w:unhideWhenUsed="0"/>
+    <w:lsdException w:name="Medium List 1 Accent 4" w:semiHidden="0" w:uiPriority="65" w:unhideWhenUsed="0"/>
+    <w:lsdException w:name="Medium List 2 Accent 4" w:semiHidden="0" w:uiPriority="66" w:unhideWhenUsed="0"/>
+    <w:lsdException w:name="Medium Grid 1 Accent 4" w:semiHidden="0" w:uiPriority="67" w:unhideWhenUsed="0"/>
+    <w:lsdException w:name="Medium Grid 2 Accent 4" w:semiHidden="0" w:uiPriority="68" w:unhideWhenUsed="0"/>
+    <w:lsdException w:name="Medium Grid 3 Accent 4" w:semiHidden="0" w:uiPriority="69" w:unhideWhenUsed="0"/>
+    <w:lsdException w:name="Dark List Accent 4" w:semiHidden="0" w:uiPriority="70" w:unhideWhenUsed="0"/>
+    <w:lsdException w:name="Colorful Shading Accent 4" w:semiHidden="0" w:uiPriority="71" w:unhideWhenUsed="0"/>
+    <w:lsdException w:name="Colorful List Accent 4" w:semiHidden="0" w:uiPriority="72" w:unhideWhenUsed="0"/>
+    <w:lsdException w:name="Colorful Grid Accent 4" w:semiHidden="0" w:uiPriority="73" w:unhideWhenUsed="0"/>
+    <w:lsdException w:name="Light Shading Accent 5" w:semiHidden="0" w:uiPriority="60" w:unhideWhenUsed="0"/>
+    <w:lsdException w:name="Light List Accent 5" w:semiHidden="0" w:uiPriority="61" w:unhideWhenUsed="0"/>
+    <w:lsdException w:name="Light Grid Accent 5" w:semiHidden="0" w:uiPriority="62" w:unhideWhenUsed="0"/>
+    <w:lsdException w:name="Medium Shading 1 Accent 5" w:semiHidden="0" w:uiPriority="63" w:unhideWhenUsed="0"/>
+    <w:lsdException w:name="Medium Shading 2 Accent 5" w:semiHidden="0" w:uiPriority="64" w:unhideWhenUsed="0"/>
+    <w:lsdException w:name="Medium List 1 Accent 5" w:semiHidden="0" w:uiPriority="65" w:unhideWhenUsed="0"/>
+    <w:lsdException w:name="Medium List 2 Accent 5" w:semiHidden="0" w:uiPriority="66" w:unhideWhenUsed="0"/>
+    <w:lsdException w:name="Medium Grid 1 Accent 5" w:semiHidden="0" w:uiPriority="67" w:unhideWhenUsed="0"/>
+    <w:lsdException w:name="Medium Grid 2 Accent 5" w:semiHidden="0" w:uiPriority="68" w:unhideWhenUsed="0"/>
+    <w:lsdException w:name="Medium Grid 3 Accent 5" w:semiHidden="0" w:uiPriority="69" w:unhideWhenUsed="0"/>
+    <w:lsdException w:name="Dark List Accent 5" w:semiHidden="0" w:uiPriority="70" w:unhideWhenUsed="0"/>
+    <w:lsdException w:name="Colorful Shading Accent 5" w:semiHidden="0" w:uiPriority="71" w:unhideWhenUsed="0"/>
+    <w:lsdException w:name="Colorful List Accent 5" w:semiHidden="0" w:uiPriority="72" w:unhideWhenUsed="0"/>
+    <w:lsdException w:name="Colorful Grid Accent 5" w:semiHidden="0" w:uiPriority="73" w:unhideWhenUsed="0"/>
+    <w:lsdException w:name="Light Shading Accent 6" w:semiHidden="0" w:uiPriority="60" w:unhideWhenUsed="0"/>
+    <w:lsdException w:name="Light List Accent 6" w:semiHidden="0" w:uiPriority="61" w:unhideWhenUsed="0"/>
+    <w:lsdException w:name="Light Grid Accent 6" w:semiHidden="0" w:uiPriority="62" w:unhideWhenUsed="0"/>
+    <w:lsdException w:name="Medium Shading 1 Accent 6" w:semiHidden="0" w:uiPriority="63" w:unhideWhenUsed="0"/>
+    <w:lsdException w:name="Medium Shading 2 Accent 6" w:semiHidden="0" w:uiPriority="64" w:unhideWhenUsed="0"/>
+    <w:lsdException w:name="Medium List 1 Accent 6" w:semiHidden="0" w:uiPriority="65" w:unhideWhenUsed="0"/>
+    <w:lsdException w:name="Medium List 2 Accent 6" w:semiHidden="0" w:uiPriority="66" w:unhideWhenUsed="0"/>
+    <w:lsdException w:name="Medium Grid 1 Accent 6" w:semiHidden="0" w:uiPriority="67" w:unhideWhenUsed="0"/>
+    <w:lsdException w:name="Medium Grid 2 Accent 6" w:semiHidden="0" w:uiPriority="68" w:unhideWhenUsed="0"/>
+    <w:lsdException w:name="Medium Grid 3 Accent 6" w:semiHidden="0" w:uiPriority="69" w:unhideWhenUsed="0"/>
+    <w:lsdException w:name="Dark List Accent 6" w:semiHidden="0" w:uiPriority="70" w:unhideWhenUsed="0"/>
+    <w:lsdException w:name="Colorful Shading Accent 6" w:semiHidden="0" w:uiPriority="71" w:unhideWhenUsed="0"/>
+    <w:lsdException w:name="Colorful List Accent 6" w:semiHidden="0" w:uiPriority="72" w:unhideWhenUsed="0"/>
+    <w:lsdException w:name="Colorful Grid Accent 6" w:semiHidden="0" w:uiPriority="73" w:unhideWhenUsed="0"/>
+    <w:lsdException w:name="Subtle Emphasis" w:semiHidden="0" w:uiPriority="19" w:unhideWhenUsed="0" w:qFormat="1"/>
+    <w:lsdException w:name="Intense Emphasis" w:semiHidden="0" w:uiPriority="21" w:unhideWhenUsed="0" w:qFormat="1"/>
+    <w:lsdException w:name="Subtle Reference" w:semiHidden="0" w:uiPriority="31" w:unhideWhenUsed="0" w:qFormat="1"/>
+    <w:lsdException w:name="Intense Reference" w:semiHidden="0" w:uiPriority="32" w:unhideWhenUsed="0" w:qFormat="1"/>
+    <w:lsdException w:name="Book Title" w:semiHidden="0" w:uiPriority="33" w:unhideWhenUsed="0" w:qFormat="1"/>
+    <w:lsdException w:name="Bibliography" w:uiPriority="37"/>
+    <w:lsdException w:name="TOC Heading" w:uiPriority="39" w:qFormat="1"/>
   </w:latentStyles>
   <w:style w:type="paragraph" w:default="1" w:styleId="Normal">
     <w:name w:val="Normal"/>
@@ -2487,6 +3010,7 @@
     <w:uiPriority w:val="99"/>
     <w:semiHidden/>
     <w:unhideWhenUsed/>
+    <w:qFormat/>
     <w:tblPr>
       <w:tblInd w:w="0" w:type="dxa"/>
       <w:tblCellMar>
@@ -2530,6 +3054,36 @@
       <w:ind w:left="720"/>
       <w:contextualSpacing/>
     </w:pPr>
+  </w:style>
+  <w:style w:type="paragraph" w:styleId="Textodebalo">
+    <w:name w:val="Balloon Text"/>
+    <w:basedOn w:val="Normal"/>
+    <w:link w:val="TextodebaloChar"/>
+    <w:uiPriority w:val="99"/>
+    <w:semiHidden/>
+    <w:unhideWhenUsed/>
+    <w:rsid w:val="004775D9"/>
+    <w:pPr>
+      <w:spacing w:before="0" w:after="0" w:line="240" w:lineRule="auto"/>
+    </w:pPr>
+    <w:rPr>
+      <w:rFonts w:ascii="Tahoma" w:hAnsi="Tahoma" w:cs="Tahoma"/>
+      <w:sz w:val="16"/>
+      <w:szCs w:val="16"/>
+    </w:rPr>
+  </w:style>
+  <w:style w:type="character" w:customStyle="1" w:styleId="TextodebaloChar">
+    <w:name w:val="Texto de balão Char"/>
+    <w:basedOn w:val="Fontepargpadro"/>
+    <w:link w:val="Textodebalo"/>
+    <w:uiPriority w:val="99"/>
+    <w:semiHidden/>
+    <w:rsid w:val="004775D9"/>
+    <w:rPr>
+      <w:rFonts w:ascii="Tahoma" w:hAnsi="Tahoma" w:cs="Tahoma"/>
+      <w:sz w:val="16"/>
+      <w:szCs w:val="16"/>
+    </w:rPr>
   </w:style>
 </w:styles>
 </file>
@@ -2577,7 +3131,7 @@
     </a:clrScheme>
     <a:fontScheme name="Escritório">
       <a:majorFont>
-        <a:latin typeface="Calibri Light" panose="020F0302020204030204"/>
+        <a:latin typeface="Calibri Light"/>
         <a:ea typeface=""/>
         <a:cs typeface=""/>
         <a:font script="Jpan" typeface="ＭＳ ゴシック"/>
@@ -2612,7 +3166,7 @@
         <a:font script="Geor" typeface="Sylfaen"/>
       </a:majorFont>
       <a:minorFont>
-        <a:latin typeface="Calibri" panose="020F0502020204030204"/>
+        <a:latin typeface="Calibri"/>
         <a:ea typeface=""/>
         <a:cs typeface=""/>
         <a:font script="Jpan" typeface="ＭＳ 明朝"/>
@@ -2789,7 +3343,7 @@
   <a:extraClrSchemeLst/>
   <a:extLst>
     <a:ext uri="{05A4C25C-085E-4340-85A3-A5531E510DB2}">
-      <thm15:themeFamily xmlns:thm15="http://schemas.microsoft.com/office/thememl/2012/main" name="Office Theme" id="{62F939B6-93AF-4DB8-9C6B-D6C7DFDC589F}" vid="{4A3C46E8-61CC-4603-A589-7422A47A8E4A}"/>
+      <thm15:themeFamily xmlns:thm15="http://schemas.microsoft.com/office/thememl/2012/main" xmlns="" name="Office Theme" id="{62F939B6-93AF-4DB8-9C6B-D6C7DFDC589F}" vid="{4A3C46E8-61CC-4603-A589-7422A47A8E4A}"/>
     </a:ext>
   </a:extLst>
 </a:theme>

</xml_diff>